<commit_message>
Project 2 and 3
</commit_message>
<xml_diff>
--- a/course-materials/notes.docx
+++ b/course-materials/notes.docx
@@ -2536,16 +2536,1103 @@
     </w:p>
     <w:p>
       <w:pPr>
+        <w:rPr>
+          <w:lang w:val="en-US"/>
+        </w:rPr>
+      </w:pPr>
+    </w:p>
+    <w:p>
+      <w:pPr>
         <w:pStyle w:val="Heading1"/>
-        <w:rPr>
-          <w:lang w:val="en-US"/>
-        </w:rPr>
-      </w:pPr>
-      <w:r>
-        <w:rPr>
-          <w:lang w:val="en-US"/>
-        </w:rPr>
+      </w:pPr>
+      <w:r>
         <w:lastRenderedPageBreak/>
+        <w:t>Section 6 – HTML &amp; CSS</w:t>
+      </w:r>
+    </w:p>
+    <w:p>
+      <w:pPr>
+        <w:pStyle w:val="Heading2"/>
+      </w:pPr>
+      <w:r>
+        <w:t>CSS Box Model</w:t>
+      </w:r>
+    </w:p>
+    <w:p>
+      <w:r>
+        <w:t>Each element in a page can be seen as a rectangular box like so:</w:t>
+      </w:r>
+    </w:p>
+    <w:p>
+      <w:pPr>
+        <w:jc w:val="center"/>
+      </w:pPr>
+      <w:r>
+        <w:rPr>
+          <w:noProof/>
+        </w:rPr>
+        <w:drawing>
+          <wp:inline distT="0" distB="0" distL="0" distR="0" wp14:anchorId="20E94006" wp14:editId="442D3543">
+            <wp:extent cx="3161845" cy="2165230"/>
+            <wp:effectExtent l="0" t="0" r="635" b="6985"/>
+            <wp:docPr id="12" name="Picture 12" descr="CSS Box model - GeeksforGeeks"/>
+            <wp:cNvGraphicFramePr>
+              <a:graphicFrameLocks xmlns:a="http://schemas.openxmlformats.org/drawingml/2006/main" noChangeAspect="1"/>
+            </wp:cNvGraphicFramePr>
+            <a:graphic xmlns:a="http://schemas.openxmlformats.org/drawingml/2006/main">
+              <a:graphicData uri="http://schemas.openxmlformats.org/drawingml/2006/picture">
+                <pic:pic xmlns:pic="http://schemas.openxmlformats.org/drawingml/2006/picture">
+                  <pic:nvPicPr>
+                    <pic:cNvPr id="0" name="Picture 3" descr="CSS Box model - GeeksforGeeks"/>
+                    <pic:cNvPicPr>
+                      <a:picLocks noChangeAspect="1" noChangeArrowheads="1"/>
+                    </pic:cNvPicPr>
+                  </pic:nvPicPr>
+                  <pic:blipFill>
+                    <a:blip r:embed="rId14">
+                      <a:extLst>
+                        <a:ext uri="{28A0092B-C50C-407E-A947-70E740481C1C}">
+                          <a14:useLocalDpi xmlns:a14="http://schemas.microsoft.com/office/drawing/2010/main" val="0"/>
+                        </a:ext>
+                      </a:extLst>
+                    </a:blip>
+                    <a:srcRect/>
+                    <a:stretch>
+                      <a:fillRect/>
+                    </a:stretch>
+                  </pic:blipFill>
+                  <pic:spPr bwMode="auto">
+                    <a:xfrm>
+                      <a:off x="0" y="0"/>
+                      <a:ext cx="3176136" cy="2175016"/>
+                    </a:xfrm>
+                    <a:prstGeom prst="rect">
+                      <a:avLst/>
+                    </a:prstGeom>
+                    <a:noFill/>
+                    <a:ln>
+                      <a:noFill/>
+                    </a:ln>
+                  </pic:spPr>
+                </pic:pic>
+              </a:graphicData>
+            </a:graphic>
+          </wp:inline>
+        </w:drawing>
+      </w:r>
+    </w:p>
+    <w:p>
+      <w:pPr>
+        <w:jc w:val="center"/>
+      </w:pPr>
+    </w:p>
+    <w:p>
+      <w:pPr>
+        <w:jc w:val="center"/>
+      </w:pPr>
+    </w:p>
+    <w:p>
+      <w:pPr>
+        <w:jc w:val="center"/>
+      </w:pPr>
+    </w:p>
+    <w:p>
+      <w:pPr>
+        <w:jc w:val="center"/>
+      </w:pPr>
+    </w:p>
+    <w:p>
+      <w:pPr>
+        <w:jc w:val="center"/>
+      </w:pPr>
+    </w:p>
+    <w:p>
+      <w:pPr>
+        <w:jc w:val="center"/>
+      </w:pPr>
+    </w:p>
+    <w:p>
+      <w:pPr>
+        <w:jc w:val="center"/>
+      </w:pPr>
+    </w:p>
+    <w:p>
+      <w:pPr>
+        <w:jc w:val="center"/>
+      </w:pPr>
+    </w:p>
+    <w:p>
+      <w:pPr>
+        <w:jc w:val="center"/>
+      </w:pPr>
+    </w:p>
+    <w:p>
+      <w:pPr>
+        <w:jc w:val="center"/>
+      </w:pPr>
+    </w:p>
+    <w:p>
+      <w:pPr>
+        <w:jc w:val="center"/>
+      </w:pPr>
+    </w:p>
+    <w:p>
+      <w:pPr>
+        <w:jc w:val="center"/>
+      </w:pPr>
+    </w:p>
+    <w:p>
+      <w:pPr>
+        <w:jc w:val="center"/>
+      </w:pPr>
+    </w:p>
+    <w:p>
+      <w:pPr>
+        <w:jc w:val="center"/>
+      </w:pPr>
+    </w:p>
+    <w:p>
+      <w:pPr>
+        <w:jc w:val="center"/>
+      </w:pPr>
+    </w:p>
+    <w:p>
+      <w:pPr>
+        <w:jc w:val="center"/>
+      </w:pPr>
+    </w:p>
+    <w:p>
+      <w:pPr>
+        <w:jc w:val="center"/>
+      </w:pPr>
+    </w:p>
+    <w:p>
+      <w:pPr>
+        <w:jc w:val="center"/>
+      </w:pPr>
+    </w:p>
+    <w:p>
+      <w:pPr>
+        <w:jc w:val="center"/>
+      </w:pPr>
+    </w:p>
+    <w:p>
+      <w:pPr>
+        <w:jc w:val="center"/>
+      </w:pPr>
+    </w:p>
+    <w:p>
+      <w:pPr>
+        <w:pStyle w:val="Heading1"/>
+      </w:pPr>
+      <w:r>
+        <w:lastRenderedPageBreak/>
+        <w:t>Section 7 – DOM and DOM Manipulation via JS</w:t>
+      </w:r>
+    </w:p>
+    <w:p>
+      <w:pPr>
+        <w:pStyle w:val="Heading2"/>
+      </w:pPr>
+      <w:r>
+        <w:t>Document Object Model (DOM)</w:t>
+      </w:r>
+    </w:p>
+    <w:p>
+      <w:r>
+        <w:t xml:space="preserve">A structured representation of HTML document, </w:t>
+      </w:r>
+      <w:r>
+        <w:rPr>
+          <w:b/>
+          <w:bCs/>
+          <w:u w:val="single"/>
+        </w:rPr>
+        <w:t>generated by the browser</w:t>
+      </w:r>
+      <w:r>
+        <w:t xml:space="preserve"> on HTML load, to allow JS access elements and styles to manipulate them</w:t>
+      </w:r>
+    </w:p>
+    <w:p>
+      <w:pPr>
+        <w:pStyle w:val="ListParagraph"/>
+        <w:numPr>
+          <w:ilvl w:val="0"/>
+          <w:numId w:val="8"/>
+        </w:numPr>
+      </w:pPr>
+      <w:r>
+        <w:t>Represented as a tree structure</w:t>
+      </w:r>
+    </w:p>
+    <w:p>
+      <w:pPr>
+        <w:jc w:val="center"/>
+      </w:pPr>
+      <w:r>
+        <w:rPr>
+          <w:noProof/>
+        </w:rPr>
+        <w:drawing>
+          <wp:inline distT="0" distB="0" distL="0" distR="0" wp14:anchorId="5A117D68" wp14:editId="6C04F371">
+            <wp:extent cx="4734586" cy="2553056"/>
+            <wp:effectExtent l="0" t="0" r="8890" b="0"/>
+            <wp:docPr id="15" name="Picture 15" descr="Diagram&#10;&#10;Description automatically generated"/>
+            <wp:cNvGraphicFramePr>
+              <a:graphicFrameLocks xmlns:a="http://schemas.openxmlformats.org/drawingml/2006/main" noChangeAspect="1"/>
+            </wp:cNvGraphicFramePr>
+            <a:graphic xmlns:a="http://schemas.openxmlformats.org/drawingml/2006/main">
+              <a:graphicData uri="http://schemas.openxmlformats.org/drawingml/2006/picture">
+                <pic:pic xmlns:pic="http://schemas.openxmlformats.org/drawingml/2006/picture">
+                  <pic:nvPicPr>
+                    <pic:cNvPr id="15" name="Picture 15" descr="Diagram&#10;&#10;Description automatically generated"/>
+                    <pic:cNvPicPr/>
+                  </pic:nvPicPr>
+                  <pic:blipFill>
+                    <a:blip r:embed="rId15"/>
+                    <a:stretch>
+                      <a:fillRect/>
+                    </a:stretch>
+                  </pic:blipFill>
+                  <pic:spPr>
+                    <a:xfrm>
+                      <a:off x="0" y="0"/>
+                      <a:ext cx="4734586" cy="2553056"/>
+                    </a:xfrm>
+                    <a:prstGeom prst="rect">
+                      <a:avLst/>
+                    </a:prstGeom>
+                  </pic:spPr>
+                </pic:pic>
+              </a:graphicData>
+            </a:graphic>
+          </wp:inline>
+        </w:drawing>
+      </w:r>
+    </w:p>
+    <w:p>
+      <w:pPr>
+        <w:pStyle w:val="ListParagraph"/>
+        <w:numPr>
+          <w:ilvl w:val="0"/>
+          <w:numId w:val="8"/>
+        </w:numPr>
+      </w:pPr>
+      <w:r>
+        <w:t xml:space="preserve">Document is a special </w:t>
+      </w:r>
+      <w:r>
+        <w:rPr>
+          <w:b/>
+          <w:bCs/>
+        </w:rPr>
+        <w:t>object</w:t>
+      </w:r>
+      <w:r>
+        <w:rPr>
+          <w:b/>
+          <w:bCs/>
+        </w:rPr>
+        <w:t xml:space="preserve"> </w:t>
+      </w:r>
+      <w:r>
+        <w:t>that is the entry point to the DOM</w:t>
+      </w:r>
+      <w:r>
+        <w:t xml:space="preserve"> (eg. </w:t>
+      </w:r>
+      <m:oMath>
+        <m:r>
+          <w:rPr>
+            <w:rFonts w:ascii="Cambria Math" w:hAnsi="Cambria Math"/>
+          </w:rPr>
+          <m:t>document</m:t>
+        </m:r>
+      </m:oMath>
+      <w:r>
+        <w:rPr>
+          <w:rFonts w:eastAsiaTheme="minorEastAsia"/>
+        </w:rPr>
+        <w:t xml:space="preserve"> in </w:t>
+      </w:r>
+      <m:oMath>
+        <m:r>
+          <w:rPr>
+            <w:rFonts w:ascii="Cambria Math" w:eastAsiaTheme="minorEastAsia" w:hAnsi="Cambria Math"/>
+          </w:rPr>
+          <m:t>document.querySelector(</m:t>
+        </m:r>
+        <m:r>
+          <m:rPr>
+            <m:nor/>
+          </m:rPr>
+          <w:rPr>
+            <w:rFonts w:ascii="Cambria Math" w:eastAsiaTheme="minorEastAsia" w:hAnsi="Cambria Math"/>
+          </w:rPr>
+          <m:t>…</m:t>
+        </m:r>
+        <m:r>
+          <w:rPr>
+            <w:rFonts w:ascii="Cambria Math" w:eastAsiaTheme="minorEastAsia" w:hAnsi="Cambria Math"/>
+          </w:rPr>
+          <m:t>)</m:t>
+        </m:r>
+      </m:oMath>
+      <w:r>
+        <w:rPr>
+          <w:rFonts w:eastAsiaTheme="minorEastAsia"/>
+        </w:rPr>
+        <w:t>)</w:t>
+      </w:r>
+    </w:p>
+    <w:p>
+      <w:pPr>
+        <w:pStyle w:val="ListParagraph"/>
+        <w:numPr>
+          <w:ilvl w:val="0"/>
+          <w:numId w:val="8"/>
+        </w:numPr>
+      </w:pPr>
+      <w:r>
+        <w:rPr>
+          <w:rFonts w:eastAsiaTheme="minorEastAsia"/>
+        </w:rPr>
+        <w:t>Properties and methods for DOM are provided by the Web API</w:t>
+      </w:r>
+    </w:p>
+    <w:p>
+      <w:pPr>
+        <w:pStyle w:val="ListParagraph"/>
+        <w:numPr>
+          <w:ilvl w:val="0"/>
+          <w:numId w:val="8"/>
+        </w:numPr>
+        <w:rPr>
+          <w:b/>
+          <w:bCs/>
+          <w:u w:val="single"/>
+        </w:rPr>
+      </w:pPr>
+      <w:r>
+        <w:rPr>
+          <w:rFonts w:eastAsiaTheme="minorEastAsia"/>
+          <w:b/>
+          <w:bCs/>
+          <w:u w:val="single"/>
+        </w:rPr>
+        <w:t>Node</w:t>
+      </w:r>
+      <w:r>
+        <w:rPr>
+          <w:rFonts w:eastAsiaTheme="minorEastAsia"/>
+        </w:rPr>
+        <w:t xml:space="preserve"> </w:t>
+      </w:r>
+      <w:r>
+        <w:rPr>
+          <w:rFonts w:eastAsiaTheme="minorEastAsia"/>
+        </w:rPr>
+        <w:t>refer</w:t>
+      </w:r>
+      <w:r>
+        <w:rPr>
+          <w:rFonts w:eastAsiaTheme="minorEastAsia"/>
+        </w:rPr>
+        <w:t xml:space="preserve"> to a node in the DOM</w:t>
+      </w:r>
+    </w:p>
+    <w:p>
+      <w:pPr>
+        <w:pStyle w:val="Heading2"/>
+      </w:pPr>
+      <w:r>
+        <w:t xml:space="preserve">Selecting &amp; Manipulating </w:t>
+      </w:r>
+      <w:r>
+        <w:t>elements</w:t>
+      </w:r>
+    </w:p>
+    <w:tbl>
+      <w:tblPr>
+        <w:tblStyle w:val="TableGrid"/>
+        <w:tblW w:w="0" w:type="auto"/>
+        <w:tblLook w:val="04A0" w:firstRow="1" w:lastRow="0" w:firstColumn="1" w:lastColumn="0" w:noHBand="0" w:noVBand="1"/>
+      </w:tblPr>
+      <w:tblGrid>
+        <w:gridCol w:w="2166"/>
+        <w:gridCol w:w="3782"/>
+        <w:gridCol w:w="3068"/>
+      </w:tblGrid>
+      <w:tr>
+        <w:tc>
+          <w:tcPr>
+            <w:tcW w:w="2166" w:type="dxa"/>
+            <w:shd w:val="clear" w:color="auto" w:fill="ED7D31" w:themeFill="accent2"/>
+          </w:tcPr>
+          <w:p>
+            <w:pPr>
+              <w:jc w:val="center"/>
+              <w:rPr>
+                <w:b/>
+                <w:bCs/>
+              </w:rPr>
+            </w:pPr>
+            <w:r>
+              <w:rPr>
+                <w:b/>
+                <w:bCs/>
+              </w:rPr>
+              <w:t>Types of selection</w:t>
+            </w:r>
+          </w:p>
+        </w:tc>
+        <w:tc>
+          <w:tcPr>
+            <w:tcW w:w="3782" w:type="dxa"/>
+            <w:shd w:val="clear" w:color="auto" w:fill="ED7D31" w:themeFill="accent2"/>
+          </w:tcPr>
+          <w:p>
+            <w:pPr>
+              <w:jc w:val="center"/>
+              <w:rPr>
+                <w:b/>
+                <w:bCs/>
+              </w:rPr>
+            </w:pPr>
+            <w:r>
+              <w:rPr>
+                <w:b/>
+                <w:bCs/>
+              </w:rPr>
+              <w:t>Examples</w:t>
+            </w:r>
+          </w:p>
+        </w:tc>
+        <w:tc>
+          <w:tcPr>
+            <w:tcW w:w="3068" w:type="dxa"/>
+            <w:shd w:val="clear" w:color="auto" w:fill="ED7D31" w:themeFill="accent2"/>
+          </w:tcPr>
+          <w:p>
+            <w:pPr>
+              <w:jc w:val="center"/>
+              <w:rPr>
+                <w:b/>
+                <w:bCs/>
+              </w:rPr>
+            </w:pPr>
+            <w:r>
+              <w:rPr>
+                <w:b/>
+                <w:bCs/>
+              </w:rPr>
+              <w:t>Modifying elements</w:t>
+            </w:r>
+          </w:p>
+        </w:tc>
+      </w:tr>
+      <w:tr>
+        <w:tc>
+          <w:tcPr>
+            <w:tcW w:w="2166" w:type="dxa"/>
+          </w:tcPr>
+          <w:p>
+            <w:r>
+              <w:t>Select an element type</w:t>
+            </w:r>
+          </w:p>
+        </w:tc>
+        <w:tc>
+          <w:tcPr>
+            <w:tcW w:w="3782" w:type="dxa"/>
+          </w:tcPr>
+          <w:p>
+            <m:oMathPara>
+              <m:oMath>
+                <m:r>
+                  <w:rPr>
+                    <w:rFonts w:ascii="Cambria Math" w:hAnsi="Cambria Math"/>
+                  </w:rPr>
+                  <m:t>document.querySelector("h</m:t>
+                </m:r>
+                <m:r>
+                  <w:rPr>
+                    <w:rFonts w:ascii="Cambria Math" w:hAnsi="Cambria Math"/>
+                  </w:rPr>
+                  <m:t>1")</m:t>
+                </m:r>
+              </m:oMath>
+            </m:oMathPara>
+          </w:p>
+        </w:tc>
+        <w:tc>
+          <w:tcPr>
+            <w:tcW w:w="3068" w:type="dxa"/>
+            <w:vMerge w:val="restart"/>
+          </w:tcPr>
+          <w:p>
+            <w:pPr>
+              <w:rPr>
+                <w:rFonts w:eastAsiaTheme="minorEastAsia"/>
+              </w:rPr>
+            </w:pPr>
+            <m:oMathPara>
+              <m:oMath>
+                <m:r>
+                  <w:rPr>
+                    <w:rFonts w:ascii="Cambria Math" w:hAnsi="Cambria Math"/>
+                  </w:rPr>
+                  <m:t>document.querySelector</m:t>
+                </m:r>
+                <m:d>
+                  <m:dPr>
+                    <m:ctrlPr>
+                      <w:rPr>
+                        <w:rFonts w:ascii="Cambria Math" w:hAnsi="Cambria Math"/>
+                        <w:i/>
+                      </w:rPr>
+                    </m:ctrlPr>
+                  </m:dPr>
+                  <m:e>
+                    <m:r>
+                      <w:rPr>
+                        <w:rFonts w:ascii="Cambria Math" w:hAnsi="Cambria Math"/>
+                      </w:rPr>
+                      <m:t>…</m:t>
+                    </m:r>
+                  </m:e>
+                </m:d>
+              </m:oMath>
+            </m:oMathPara>
+          </w:p>
+          <w:p>
+            <m:oMathPara>
+              <m:oMath>
+                <m:r>
+                  <w:rPr>
+                    <w:rFonts w:ascii="Cambria Math" w:hAnsi="Cambria Math"/>
+                  </w:rPr>
+                  <m:t>.XXX=XXX</m:t>
+                </m:r>
+              </m:oMath>
+            </m:oMathPara>
+          </w:p>
+        </w:tc>
+      </w:tr>
+      <w:tr>
+        <w:tc>
+          <w:tcPr>
+            <w:tcW w:w="2166" w:type="dxa"/>
+          </w:tcPr>
+          <w:p>
+            <w:r>
+              <w:t>Select an element of class</w:t>
+            </w:r>
+          </w:p>
+        </w:tc>
+        <w:tc>
+          <w:tcPr>
+            <w:tcW w:w="3782" w:type="dxa"/>
+          </w:tcPr>
+          <w:p>
+            <m:oMathPara>
+              <m:oMath>
+                <m:r>
+                  <w:rPr>
+                    <w:rFonts w:ascii="Cambria Math" w:hAnsi="Cambria Math"/>
+                  </w:rPr>
+                  <m:t>document.querySelector(".button")</m:t>
+                </m:r>
+              </m:oMath>
+            </m:oMathPara>
+          </w:p>
+        </w:tc>
+        <w:tc>
+          <w:tcPr>
+            <w:tcW w:w="3068" w:type="dxa"/>
+            <w:vMerge/>
+          </w:tcPr>
+          <w:p/>
+        </w:tc>
+      </w:tr>
+      <w:tr>
+        <w:tc>
+          <w:tcPr>
+            <w:tcW w:w="2166" w:type="dxa"/>
+          </w:tcPr>
+          <w:p>
+            <w:r>
+              <w:t>Select an element with ID</w:t>
+            </w:r>
+          </w:p>
+        </w:tc>
+        <w:tc>
+          <w:tcPr>
+            <w:tcW w:w="3782" w:type="dxa"/>
+          </w:tcPr>
+          <w:p>
+            <w:pPr>
+              <w:rPr>
+                <w:rFonts w:ascii="Calibri" w:eastAsia="Calibri" w:hAnsi="Calibri" w:cs="Times New Roman"/>
+              </w:rPr>
+            </w:pPr>
+            <m:oMathPara>
+              <m:oMath>
+                <m:r>
+                  <w:rPr>
+                    <w:rFonts w:ascii="Cambria Math" w:eastAsia="Calibri" w:hAnsi="Cambria Math" w:cs="Times New Roman"/>
+                  </w:rPr>
+                  <m:t>document.querySelector("#title")</m:t>
+                </m:r>
+              </m:oMath>
+            </m:oMathPara>
+          </w:p>
+        </w:tc>
+        <w:tc>
+          <w:tcPr>
+            <w:tcW w:w="3068" w:type="dxa"/>
+            <w:vMerge/>
+          </w:tcPr>
+          <w:p/>
+        </w:tc>
+      </w:tr>
+      <w:tr>
+        <w:tc>
+          <w:tcPr>
+            <w:tcW w:w="9016" w:type="dxa"/>
+            <w:gridSpan w:val="3"/>
+            <w:shd w:val="clear" w:color="auto" w:fill="ED7D31" w:themeFill="accent2"/>
+          </w:tcPr>
+          <w:p>
+            <w:pPr>
+              <w:jc w:val="center"/>
+              <w:rPr>
+                <w:b/>
+                <w:bCs/>
+              </w:rPr>
+            </w:pPr>
+            <w:r>
+              <w:rPr>
+                <w:b/>
+                <w:bCs/>
+              </w:rPr>
+              <w:t>Access/Modify an element’s style</w:t>
+            </w:r>
+          </w:p>
+        </w:tc>
+      </w:tr>
+      <w:tr>
+        <w:tc>
+          <w:tcPr>
+            <w:tcW w:w="9016" w:type="dxa"/>
+            <w:gridSpan w:val="3"/>
+          </w:tcPr>
+          <w:p>
+            <m:oMathPara>
+              <m:oMath>
+                <m:r>
+                  <w:rPr>
+                    <w:rFonts w:ascii="Cambria Math" w:hAnsi="Cambria Math"/>
+                  </w:rPr>
+                  <m:t>document.querySelector</m:t>
+                </m:r>
+                <m:d>
+                  <m:dPr>
+                    <m:ctrlPr>
+                      <w:rPr>
+                        <w:rFonts w:ascii="Cambria Math" w:hAnsi="Cambria Math"/>
+                        <w:i/>
+                      </w:rPr>
+                    </m:ctrlPr>
+                  </m:dPr>
+                  <m:e>
+                    <m:r>
+                      <w:rPr>
+                        <w:rFonts w:ascii="Cambria Math" w:hAnsi="Cambria Math"/>
+                      </w:rPr>
+                      <m:t>…</m:t>
+                    </m:r>
+                  </m:e>
+                </m:d>
+                <m:r>
+                  <w:rPr>
+                    <w:rFonts w:ascii="Cambria Math" w:hAnsi="Cambria Math"/>
+                  </w:rPr>
+                  <m:t>.style.XXX</m:t>
+                </m:r>
+              </m:oMath>
+            </m:oMathPara>
+          </w:p>
+        </w:tc>
+      </w:tr>
+    </w:tbl>
+    <w:p/>
+    <w:p>
+      <w:pPr>
+        <w:pStyle w:val="Heading2"/>
+      </w:pPr>
+      <w:r>
+        <w:t>Classes in elements</w:t>
+      </w:r>
+    </w:p>
+    <w:p>
+      <w:r>
+        <w:t xml:space="preserve">The class(es) of an element can be access through </w:t>
+      </w:r>
+      <m:oMath>
+        <m:r>
+          <w:rPr>
+            <w:rFonts w:ascii="Cambria Math" w:hAnsi="Cambria Math"/>
+          </w:rPr>
+          <m:t>ELEMENT.classList</m:t>
+        </m:r>
+      </m:oMath>
+      <w:r>
+        <w:rPr>
+          <w:rFonts w:eastAsiaTheme="minorEastAsia"/>
+        </w:rPr>
+        <w:t>:</w:t>
+      </w:r>
+    </w:p>
+    <w:tbl>
+      <w:tblPr>
+        <w:tblStyle w:val="TableGrid"/>
+        <w:tblW w:w="0" w:type="auto"/>
+        <w:tblLook w:val="04A0" w:firstRow="1" w:lastRow="0" w:firstColumn="1" w:lastColumn="0" w:noHBand="0" w:noVBand="1"/>
+      </w:tblPr>
+      <w:tblGrid>
+        <w:gridCol w:w="1838"/>
+        <w:gridCol w:w="7178"/>
+      </w:tblGrid>
+      <w:tr>
+        <w:tc>
+          <w:tcPr>
+            <w:tcW w:w="1838" w:type="dxa"/>
+            <w:shd w:val="clear" w:color="auto" w:fill="ED7D31" w:themeFill="accent2"/>
+          </w:tcPr>
+          <w:p>
+            <w:pPr>
+              <w:rPr>
+                <w:b/>
+                <w:bCs/>
+              </w:rPr>
+            </w:pPr>
+            <w:r>
+              <w:rPr>
+                <w:b/>
+                <w:bCs/>
+              </w:rPr>
+              <w:t>Adding class</w:t>
+            </w:r>
+          </w:p>
+        </w:tc>
+        <w:tc>
+          <w:tcPr>
+            <w:tcW w:w="7178" w:type="dxa"/>
+          </w:tcPr>
+          <w:p>
+            <w:pPr>
+              <w:jc w:val="center"/>
+            </w:pPr>
+            <m:oMathPara>
+              <m:oMathParaPr>
+                <m:jc m:val="center"/>
+              </m:oMathParaPr>
+              <m:oMath>
+                <m:r>
+                  <w:rPr>
+                    <w:rFonts w:ascii="Cambria Math" w:hAnsi="Cambria Math"/>
+                  </w:rPr>
+                  <m:t>document.querySelector(".btn").classList.add("…"</m:t>
+                </m:r>
+                <m:r>
+                  <w:rPr>
+                    <w:rFonts w:ascii="Cambria Math" w:hAnsi="Cambria Math"/>
+                  </w:rPr>
+                  <m:t>)</m:t>
+                </m:r>
+              </m:oMath>
+            </m:oMathPara>
+          </w:p>
+        </w:tc>
+      </w:tr>
+      <w:tr>
+        <w:tc>
+          <w:tcPr>
+            <w:tcW w:w="1838" w:type="dxa"/>
+            <w:shd w:val="clear" w:color="auto" w:fill="ED7D31" w:themeFill="accent2"/>
+          </w:tcPr>
+          <w:p>
+            <w:pPr>
+              <w:rPr>
+                <w:b/>
+                <w:bCs/>
+              </w:rPr>
+            </w:pPr>
+            <w:r>
+              <w:rPr>
+                <w:b/>
+                <w:bCs/>
+              </w:rPr>
+              <w:t>Removing class</w:t>
+            </w:r>
+          </w:p>
+        </w:tc>
+        <w:tc>
+          <w:tcPr>
+            <w:tcW w:w="7178" w:type="dxa"/>
+          </w:tcPr>
+          <w:p>
+            <w:pPr>
+              <w:jc w:val="center"/>
+            </w:pPr>
+            <m:oMathPara>
+              <m:oMath>
+                <m:r>
+                  <w:rPr>
+                    <w:rFonts w:ascii="Cambria Math" w:hAnsi="Cambria Math"/>
+                  </w:rPr>
+                  <m:t>document.querySelector(".btn").classList.remove("…"</m:t>
+                </m:r>
+                <m:r>
+                  <w:rPr>
+                    <w:rFonts w:ascii="Cambria Math" w:hAnsi="Cambria Math"/>
+                  </w:rPr>
+                  <m:t>)</m:t>
+                </m:r>
+              </m:oMath>
+            </m:oMathPara>
+          </w:p>
+        </w:tc>
+      </w:tr>
+      <w:tr>
+        <w:tc>
+          <w:tcPr>
+            <w:tcW w:w="1838" w:type="dxa"/>
+            <w:shd w:val="clear" w:color="auto" w:fill="ED7D31" w:themeFill="accent2"/>
+          </w:tcPr>
+          <w:p>
+            <w:pPr>
+              <w:rPr>
+                <w:b/>
+                <w:bCs/>
+              </w:rPr>
+            </w:pPr>
+            <w:r>
+              <w:rPr>
+                <w:b/>
+                <w:bCs/>
+              </w:rPr>
+              <w:t>Checking classes</w:t>
+            </w:r>
+          </w:p>
+        </w:tc>
+        <w:tc>
+          <w:tcPr>
+            <w:tcW w:w="7178" w:type="dxa"/>
+          </w:tcPr>
+          <w:p>
+            <w:pPr>
+              <w:jc w:val="center"/>
+            </w:pPr>
+            <m:oMathPara>
+              <m:oMath>
+                <m:r>
+                  <w:rPr>
+                    <w:rFonts w:ascii="Cambria Math" w:hAnsi="Cambria Math"/>
+                  </w:rPr>
+                  <m:t>document.querySelector(".btn").classList</m:t>
+                </m:r>
+              </m:oMath>
+            </m:oMathPara>
+          </w:p>
+        </w:tc>
+      </w:tr>
+      <w:tr>
+        <w:tc>
+          <w:tcPr>
+            <w:tcW w:w="1838" w:type="dxa"/>
+            <w:shd w:val="clear" w:color="auto" w:fill="ED7D31" w:themeFill="accent2"/>
+          </w:tcPr>
+          <w:p>
+            <w:pPr>
+              <w:rPr>
+                <w:b/>
+                <w:bCs/>
+              </w:rPr>
+            </w:pPr>
+            <w:r>
+              <w:rPr>
+                <w:b/>
+                <w:bCs/>
+              </w:rPr>
+              <w:t>Toggling class</w:t>
+            </w:r>
+          </w:p>
+        </w:tc>
+        <w:tc>
+          <w:tcPr>
+            <w:tcW w:w="7178" w:type="dxa"/>
+          </w:tcPr>
+          <w:p>
+            <w:pPr>
+              <w:jc w:val="center"/>
+              <w:rPr>
+                <w:rFonts w:ascii="Calibri" w:eastAsia="Calibri" w:hAnsi="Calibri" w:cs="Times New Roman"/>
+              </w:rPr>
+            </w:pPr>
+            <m:oMathPara>
+              <m:oMath>
+                <m:r>
+                  <w:rPr>
+                    <w:rFonts w:ascii="Cambria Math" w:hAnsi="Cambria Math"/>
+                  </w:rPr>
+                  <m:t>document.querySelector(".btn").classList.</m:t>
+                </m:r>
+                <m:r>
+                  <w:rPr>
+                    <w:rFonts w:ascii="Cambria Math" w:hAnsi="Cambria Math"/>
+                  </w:rPr>
+                  <m:t>toggle</m:t>
+                </m:r>
+                <m:r>
+                  <w:rPr>
+                    <w:rFonts w:ascii="Cambria Math" w:hAnsi="Cambria Math"/>
+                  </w:rPr>
+                  <m:t>("…"</m:t>
+                </m:r>
+                <m:r>
+                  <w:rPr>
+                    <w:rFonts w:ascii="Cambria Math" w:hAnsi="Cambria Math"/>
+                  </w:rPr>
+                  <m:t>)</m:t>
+                </m:r>
+              </m:oMath>
+            </m:oMathPara>
+          </w:p>
+        </w:tc>
+      </w:tr>
+    </w:tbl>
+    <w:p>
+      <w:r>
+        <w:t>Note. Adding/Removal of classes can be used to switch the styling of an element</w:t>
+      </w:r>
+    </w:p>
+    <w:p/>
+    <w:p/>
+    <w:p>
+      <w:pPr>
+        <w:pStyle w:val="Heading2"/>
+      </w:pPr>
+      <w:r>
+        <w:lastRenderedPageBreak/>
+        <w:t>Adding UI callback in elements</w:t>
+      </w:r>
+    </w:p>
+    <w:tbl>
+      <w:tblPr>
+        <w:tblStyle w:val="TableGrid"/>
+        <w:tblW w:w="0" w:type="auto"/>
+        <w:tblLook w:val="04A0" w:firstRow="1" w:lastRow="0" w:firstColumn="1" w:lastColumn="0" w:noHBand="0" w:noVBand="1"/>
+      </w:tblPr>
+      <w:tblGrid>
+        <w:gridCol w:w="1980"/>
+        <w:gridCol w:w="7036"/>
+      </w:tblGrid>
+      <w:tr>
+        <w:tc>
+          <w:tcPr>
+            <w:tcW w:w="1980" w:type="dxa"/>
+            <w:shd w:val="clear" w:color="auto" w:fill="ED7D31" w:themeFill="accent2"/>
+          </w:tcPr>
+          <w:p>
+            <w:pPr>
+              <w:rPr>
+                <w:b/>
+                <w:bCs/>
+              </w:rPr>
+            </w:pPr>
+            <w:r>
+              <w:rPr>
+                <w:b/>
+                <w:bCs/>
+              </w:rPr>
+              <w:t>Mouse click</w:t>
+            </w:r>
+          </w:p>
+        </w:tc>
+        <w:tc>
+          <w:tcPr>
+            <w:tcW w:w="7036" w:type="dxa"/>
+          </w:tcPr>
+          <w:p>
+            <m:oMathPara>
+              <m:oMath>
+                <m:r>
+                  <w:rPr>
+                    <w:rFonts w:ascii="Cambria Math" w:hAnsi="Cambria Math"/>
+                  </w:rPr>
+                  <m:t>document.querySelector(".btn").addEventListener("click", …)</m:t>
+                </m:r>
+              </m:oMath>
+            </m:oMathPara>
+          </w:p>
+        </w:tc>
+      </w:tr>
+      <w:tr>
+        <w:tc>
+          <w:tcPr>
+            <w:tcW w:w="1980" w:type="dxa"/>
+            <w:shd w:val="clear" w:color="auto" w:fill="ED7D31" w:themeFill="accent2"/>
+          </w:tcPr>
+          <w:p>
+            <w:pPr>
+              <w:rPr>
+                <w:b/>
+                <w:bCs/>
+              </w:rPr>
+            </w:pPr>
+            <w:r>
+              <w:rPr>
+                <w:b/>
+                <w:bCs/>
+              </w:rPr>
+              <w:t>Keyboard (keydown, keyup, keypress)</w:t>
+            </w:r>
+          </w:p>
+        </w:tc>
+        <w:tc>
+          <w:tcPr>
+            <w:tcW w:w="7036" w:type="dxa"/>
+          </w:tcPr>
+          <w:p>
+            <m:oMathPara>
+              <m:oMath>
+                <m:r>
+                  <w:rPr>
+                    <w:rFonts w:ascii="Cambria Math" w:hAnsi="Cambria Math"/>
+                  </w:rPr>
+                  <m:t>document.addEventListener("keydown", e =&gt; {…})</m:t>
+                </m:r>
+              </m:oMath>
+            </m:oMathPara>
+          </w:p>
+        </w:tc>
+      </w:tr>
+    </w:tbl>
+    <w:p/>
+    <w:p>
+      <w:pPr>
+        <w:pStyle w:val="Heading1"/>
+        <w:rPr>
+          <w:lang w:val="en-US"/>
+        </w:rPr>
+      </w:pPr>
+      <w:r>
+        <w:rPr>
+          <w:lang w:val="en-US"/>
+        </w:rPr>
         <w:t>Section 8 – How JavaScript works</w:t>
       </w:r>
     </w:p>
@@ -3214,34 +4301,6 @@
     <w:p>
       <w:pPr>
         <w:pStyle w:val="Heading2"/>
-        <w:rPr>
-          <w:lang w:val="en-US"/>
-        </w:rPr>
-      </w:pPr>
-    </w:p>
-    <w:p>
-      <w:pPr>
-        <w:rPr>
-          <w:lang w:val="en-US"/>
-        </w:rPr>
-      </w:pPr>
-    </w:p>
-    <w:p>
-      <w:pPr>
-        <w:rPr>
-          <w:lang w:val="en-US"/>
-        </w:rPr>
-      </w:pPr>
-    </w:p>
-    <w:p>
-      <w:pPr>
-        <w:rPr>
-          <w:lang w:val="en-US"/>
-        </w:rPr>
-      </w:pPr>
-    </w:p>
-    <w:p>
-      <w:pPr>
         <w:rPr>
           <w:lang w:val="en-US"/>
         </w:rPr>
@@ -3336,7 +4395,7 @@
                     <pic:cNvPicPr/>
                   </pic:nvPicPr>
                   <pic:blipFill>
-                    <a:blip r:embed="rId14"/>
+                    <a:blip r:embed="rId16"/>
                     <a:stretch>
                       <a:fillRect/>
                     </a:stretch>
@@ -4335,7 +5394,7 @@
                     <pic:cNvPicPr/>
                   </pic:nvPicPr>
                   <pic:blipFill>
-                    <a:blip r:embed="rId15"/>
+                    <a:blip r:embed="rId17"/>
                     <a:stretch>
                       <a:fillRect/>
                     </a:stretch>
@@ -5063,7 +6122,7 @@
                     <pic:cNvPicPr/>
                   </pic:nvPicPr>
                   <pic:blipFill>
-                    <a:blip r:embed="rId16"/>
+                    <a:blip r:embed="rId18"/>
                     <a:stretch>
                       <a:fillRect/>
                     </a:stretch>
@@ -5174,7 +6233,7 @@
                     <pic:cNvPicPr/>
                   </pic:nvPicPr>
                   <pic:blipFill>
-                    <a:blip r:embed="rId17"/>
+                    <a:blip r:embed="rId19"/>
                     <a:stretch>
                       <a:fillRect/>
                     </a:stretch>
@@ -5328,13 +6387,7 @@
         <w:rPr>
           <w:lang w:val="en-US"/>
         </w:rPr>
-        <w:t>Depends on how/</w:t>
-      </w:r>
-      <w:r>
-        <w:rPr>
-          <w:lang w:val="en-US"/>
-        </w:rPr>
-        <w:t>when the function is called</w:t>
+        <w:t>Depends on how/when the function is called</w:t>
       </w:r>
     </w:p>
     <w:tbl>
@@ -6166,6 +7219,7 @@
             </w:pPr>
             <w:r>
               <w:rPr>
+                <w:noProof/>
                 <w:lang w:val="en-US"/>
               </w:rPr>
               <w:drawing>
@@ -6184,7 +7238,7 @@
                           <pic:cNvPicPr/>
                         </pic:nvPicPr>
                         <pic:blipFill>
-                          <a:blip r:embed="rId18"/>
+                          <a:blip r:embed="rId20"/>
                           <a:stretch>
                             <a:fillRect/>
                           </a:stretch>
@@ -6249,6 +7303,119 @@
     </w:lvl>
   </w:abstractNum>
   <w:abstractNum w:abstractNumId="1" w15:restartNumberingAfterBreak="0">
+    <w:nsid w:val="1B233ECE"/>
+    <w:multiLevelType w:val="hybridMultilevel"/>
+    <w:tmpl w:val="B15477AE"/>
+    <w:lvl w:ilvl="0" w:tplc="ACCEE32C">
+      <w:start w:val="7"/>
+      <w:numFmt w:val="bullet"/>
+      <w:lvlText w:val=""/>
+      <w:lvlJc w:val="left"/>
+      <w:pPr>
+        <w:ind w:left="720" w:hanging="360"/>
+      </w:pPr>
+      <w:rPr>
+        <w:rFonts w:ascii="Wingdings" w:eastAsiaTheme="minorHAnsi" w:hAnsi="Wingdings" w:cstheme="minorBidi" w:hint="default"/>
+      </w:rPr>
+    </w:lvl>
+    <w:lvl w:ilvl="1" w:tplc="48090003" w:tentative="1">
+      <w:start w:val="1"/>
+      <w:numFmt w:val="bullet"/>
+      <w:lvlText w:val="o"/>
+      <w:lvlJc w:val="left"/>
+      <w:pPr>
+        <w:ind w:left="1440" w:hanging="360"/>
+      </w:pPr>
+      <w:rPr>
+        <w:rFonts w:ascii="Courier New" w:hAnsi="Courier New" w:cs="Courier New" w:hint="default"/>
+      </w:rPr>
+    </w:lvl>
+    <w:lvl w:ilvl="2" w:tplc="48090005" w:tentative="1">
+      <w:start w:val="1"/>
+      <w:numFmt w:val="bullet"/>
+      <w:lvlText w:val=""/>
+      <w:lvlJc w:val="left"/>
+      <w:pPr>
+        <w:ind w:left="2160" w:hanging="360"/>
+      </w:pPr>
+      <w:rPr>
+        <w:rFonts w:ascii="Wingdings" w:hAnsi="Wingdings" w:hint="default"/>
+      </w:rPr>
+    </w:lvl>
+    <w:lvl w:ilvl="3" w:tplc="48090001" w:tentative="1">
+      <w:start w:val="1"/>
+      <w:numFmt w:val="bullet"/>
+      <w:lvlText w:val=""/>
+      <w:lvlJc w:val="left"/>
+      <w:pPr>
+        <w:ind w:left="2880" w:hanging="360"/>
+      </w:pPr>
+      <w:rPr>
+        <w:rFonts w:ascii="Symbol" w:hAnsi="Symbol" w:hint="default"/>
+      </w:rPr>
+    </w:lvl>
+    <w:lvl w:ilvl="4" w:tplc="48090003" w:tentative="1">
+      <w:start w:val="1"/>
+      <w:numFmt w:val="bullet"/>
+      <w:lvlText w:val="o"/>
+      <w:lvlJc w:val="left"/>
+      <w:pPr>
+        <w:ind w:left="3600" w:hanging="360"/>
+      </w:pPr>
+      <w:rPr>
+        <w:rFonts w:ascii="Courier New" w:hAnsi="Courier New" w:cs="Courier New" w:hint="default"/>
+      </w:rPr>
+    </w:lvl>
+    <w:lvl w:ilvl="5" w:tplc="48090005" w:tentative="1">
+      <w:start w:val="1"/>
+      <w:numFmt w:val="bullet"/>
+      <w:lvlText w:val=""/>
+      <w:lvlJc w:val="left"/>
+      <w:pPr>
+        <w:ind w:left="4320" w:hanging="360"/>
+      </w:pPr>
+      <w:rPr>
+        <w:rFonts w:ascii="Wingdings" w:hAnsi="Wingdings" w:hint="default"/>
+      </w:rPr>
+    </w:lvl>
+    <w:lvl w:ilvl="6" w:tplc="48090001" w:tentative="1">
+      <w:start w:val="1"/>
+      <w:numFmt w:val="bullet"/>
+      <w:lvlText w:val=""/>
+      <w:lvlJc w:val="left"/>
+      <w:pPr>
+        <w:ind w:left="5040" w:hanging="360"/>
+      </w:pPr>
+      <w:rPr>
+        <w:rFonts w:ascii="Symbol" w:hAnsi="Symbol" w:hint="default"/>
+      </w:rPr>
+    </w:lvl>
+    <w:lvl w:ilvl="7" w:tplc="48090003" w:tentative="1">
+      <w:start w:val="1"/>
+      <w:numFmt w:val="bullet"/>
+      <w:lvlText w:val="o"/>
+      <w:lvlJc w:val="left"/>
+      <w:pPr>
+        <w:ind w:left="5760" w:hanging="360"/>
+      </w:pPr>
+      <w:rPr>
+        <w:rFonts w:ascii="Courier New" w:hAnsi="Courier New" w:cs="Courier New" w:hint="default"/>
+      </w:rPr>
+    </w:lvl>
+    <w:lvl w:ilvl="8" w:tplc="48090005" w:tentative="1">
+      <w:start w:val="1"/>
+      <w:numFmt w:val="bullet"/>
+      <w:lvlText w:val=""/>
+      <w:lvlJc w:val="left"/>
+      <w:pPr>
+        <w:ind w:left="6480" w:hanging="360"/>
+      </w:pPr>
+      <w:rPr>
+        <w:rFonts w:ascii="Wingdings" w:hAnsi="Wingdings" w:hint="default"/>
+      </w:rPr>
+    </w:lvl>
+  </w:abstractNum>
+  <w:abstractNum w:abstractNumId="2" w15:restartNumberingAfterBreak="0">
     <w:nsid w:val="23D009E7"/>
     <w:multiLevelType w:val="hybridMultilevel"/>
     <w:tmpl w:val="1D629EA2"/>
@@ -6361,7 +7528,7 @@
       </w:rPr>
     </w:lvl>
   </w:abstractNum>
-  <w:abstractNum w:abstractNumId="2" w15:restartNumberingAfterBreak="0">
+  <w:abstractNum w:abstractNumId="3" w15:restartNumberingAfterBreak="0">
     <w:nsid w:val="27731178"/>
     <w:multiLevelType w:val="hybridMultilevel"/>
     <w:tmpl w:val="CB122A44"/>
@@ -6474,7 +7641,7 @@
       </w:rPr>
     </w:lvl>
   </w:abstractNum>
-  <w:abstractNum w:abstractNumId="3" w15:restartNumberingAfterBreak="0">
+  <w:abstractNum w:abstractNumId="4" w15:restartNumberingAfterBreak="0">
     <w:nsid w:val="2AB65142"/>
     <w:multiLevelType w:val="hybridMultilevel"/>
     <w:tmpl w:val="22D0F064"/>
@@ -6563,7 +7730,7 @@
       </w:pPr>
     </w:lvl>
   </w:abstractNum>
-  <w:abstractNum w:abstractNumId="4" w15:restartNumberingAfterBreak="0">
+  <w:abstractNum w:abstractNumId="5" w15:restartNumberingAfterBreak="0">
     <w:nsid w:val="2E0E06BC"/>
     <w:multiLevelType w:val="hybridMultilevel"/>
     <w:tmpl w:val="E836086C"/>
@@ -6652,7 +7819,7 @@
       </w:pPr>
     </w:lvl>
   </w:abstractNum>
-  <w:abstractNum w:abstractNumId="5" w15:restartNumberingAfterBreak="0">
+  <w:abstractNum w:abstractNumId="6" w15:restartNumberingAfterBreak="0">
     <w:nsid w:val="59834593"/>
     <w:multiLevelType w:val="hybridMultilevel"/>
     <w:tmpl w:val="AD9E02A6"/>
@@ -6738,7 +7905,7 @@
       </w:pPr>
     </w:lvl>
   </w:abstractNum>
-  <w:abstractNum w:abstractNumId="6" w15:restartNumberingAfterBreak="0">
+  <w:abstractNum w:abstractNumId="7" w15:restartNumberingAfterBreak="0">
     <w:nsid w:val="674F1ECC"/>
     <w:multiLevelType w:val="hybridMultilevel"/>
     <w:tmpl w:val="F7FE6D36"/>
@@ -6852,25 +8019,28 @@
     </w:lvl>
   </w:abstractNum>
   <w:num w:numId="1">
+    <w:abstractNumId w:val="6"/>
+  </w:num>
+  <w:num w:numId="2">
     <w:abstractNumId w:val="5"/>
   </w:num>
-  <w:num w:numId="2">
+  <w:num w:numId="3">
+    <w:abstractNumId w:val="7"/>
+  </w:num>
+  <w:num w:numId="4">
+    <w:abstractNumId w:val="2"/>
+  </w:num>
+  <w:num w:numId="5">
     <w:abstractNumId w:val="4"/>
   </w:num>
-  <w:num w:numId="3">
-    <w:abstractNumId w:val="6"/>
-  </w:num>
-  <w:num w:numId="4">
-    <w:abstractNumId w:val="1"/>
-  </w:num>
-  <w:num w:numId="5">
+  <w:num w:numId="6">
     <w:abstractNumId w:val="3"/>
-  </w:num>
-  <w:num w:numId="6">
-    <w:abstractNumId w:val="2"/>
   </w:num>
   <w:num w:numId="7">
     <w:abstractNumId w:val="0"/>
+  </w:num>
+  <w:num w:numId="8">
+    <w:abstractNumId w:val="1"/>
   </w:num>
 </w:numbering>
 </file>

</xml_diff>

<commit_message>
Complete 10, 11-1 & 2
</commit_message>
<xml_diff>
--- a/course-materials/notes.docx
+++ b/course-materials/notes.docx
@@ -6862,7 +6862,13 @@
         <w:rPr>
           <w:lang w:val="en-US"/>
         </w:rPr>
-        <w:t>Special variable that is created for each execution context</w:t>
+        <w:t>A s</w:t>
+      </w:r>
+      <w:r>
+        <w:rPr>
+          <w:lang w:val="en-US"/>
+        </w:rPr>
+        <w:t>pecial variable that is created for each execution context</w:t>
       </w:r>
       <w:r>
         <w:rPr>
@@ -6881,79 +6887,6 @@
           <w:lang w:val="en-US"/>
         </w:rPr>
         <w:t>“caller” of the function</w:t>
-      </w:r>
-    </w:p>
-    <w:p>
-      <w:pPr>
-        <w:rPr>
-          <w:b/>
-          <w:bCs/>
-          <w:lang w:val="en-US"/>
-        </w:rPr>
-      </w:pPr>
-      <w:r>
-        <w:rPr>
-          <w:b/>
-          <w:bCs/>
-          <w:lang w:val="en-US"/>
-        </w:rPr>
-        <w:t>Global Execution Context:</w:t>
-      </w:r>
-    </w:p>
-    <w:p>
-      <w:pPr>
-        <w:rPr>
-          <w:lang w:val="en-US"/>
-        </w:rPr>
-      </w:pPr>
-      <m:oMath>
-        <m:r>
-          <w:rPr>
-            <w:rFonts w:ascii="Cambria Math" w:hAnsi="Cambria Math"/>
-            <w:lang w:val="en-US"/>
-          </w:rPr>
-          <m:t>this</m:t>
-        </m:r>
-      </m:oMath>
-      <w:r>
-        <w:rPr>
-          <w:rFonts w:eastAsiaTheme="minorEastAsia"/>
-          <w:lang w:val="en-US"/>
-        </w:rPr>
-        <w:t xml:space="preserve"> refers to the global object (</w:t>
-      </w:r>
-      <m:oMath>
-        <m:r>
-          <w:rPr>
-            <w:rFonts w:ascii="Cambria Math" w:eastAsiaTheme="minorEastAsia" w:hAnsi="Cambria Math"/>
-            <w:lang w:val="en-US"/>
-          </w:rPr>
-          <m:t>window</m:t>
-        </m:r>
-      </m:oMath>
-      <w:r>
-        <w:rPr>
-          <w:rFonts w:eastAsiaTheme="minorEastAsia"/>
-          <w:lang w:val="en-US"/>
-        </w:rPr>
-        <w:t xml:space="preserve"> in JS browser runtime)</w:t>
-      </w:r>
-    </w:p>
-    <w:p>
-      <w:pPr>
-        <w:rPr>
-          <w:b/>
-          <w:bCs/>
-          <w:lang w:val="en-US"/>
-        </w:rPr>
-      </w:pPr>
-      <w:r>
-        <w:rPr>
-          <w:b/>
-          <w:bCs/>
-          <w:lang w:val="en-US"/>
-        </w:rPr>
-        <w:t>Standard Execution Context:</w:t>
       </w:r>
     </w:p>
     <w:p>
@@ -7075,20 +7008,38 @@
                 <w:lang w:val="en-US"/>
               </w:rPr>
             </w:pPr>
-            <m:oMathPara>
-              <m:oMathParaPr>
-                <m:jc m:val="left"/>
-              </m:oMathParaPr>
-              <m:oMath>
-                <m:r>
-                  <w:rPr>
-                    <w:rFonts w:ascii="Cambria Math" w:hAnsi="Cambria Math"/>
-                    <w:lang w:val="en-US"/>
-                  </w:rPr>
-                  <m:t>undefined</m:t>
-                </m:r>
-              </m:oMath>
-            </m:oMathPara>
+            <m:oMath>
+              <m:r>
+                <w:rPr>
+                  <w:rFonts w:ascii="Cambria Math" w:hAnsi="Cambria Math"/>
+                  <w:lang w:val="en-US"/>
+                </w:rPr>
+                <m:t>undefined</m:t>
+              </m:r>
+            </m:oMath>
+            <w:r>
+              <w:rPr>
+                <w:rFonts w:eastAsiaTheme="minorEastAsia"/>
+                <w:lang w:val="en-US"/>
+              </w:rPr>
+              <w:t xml:space="preserve"> (Strict mode) / </w:t>
+            </w:r>
+            <m:oMath>
+              <m:r>
+                <w:rPr>
+                  <w:rFonts w:ascii="Cambria Math" w:eastAsiaTheme="minorEastAsia" w:hAnsi="Cambria Math"/>
+                  <w:lang w:val="en-US"/>
+                </w:rPr>
+                <m:t>window</m:t>
+              </m:r>
+            </m:oMath>
+            <w:r>
+              <w:rPr>
+                <w:rFonts w:eastAsiaTheme="minorEastAsia"/>
+                <w:lang w:val="en-US"/>
+              </w:rPr>
+              <w:t xml:space="preserve"> (Loose mode)</w:t>
+            </w:r>
           </w:p>
         </w:tc>
       </w:tr>
@@ -7616,7 +7567,6 @@
         <w:rPr>
           <w:lang w:val="en-US"/>
         </w:rPr>
-        <w:lastRenderedPageBreak/>
         <w:t>Primitive variables vs Object variables</w:t>
       </w:r>
     </w:p>
@@ -7733,6 +7683,7 @@
               <w:rPr>
                 <w:lang w:val="en-US"/>
               </w:rPr>
+              <w:lastRenderedPageBreak/>
               <w:t>That address points to the value in the Heap</w:t>
             </w:r>
           </w:p>
@@ -7753,6 +7704,7 @@
               <w:rPr>
                 <w:lang w:val="en-US"/>
               </w:rPr>
+              <w:lastRenderedPageBreak/>
               <w:t>Immutable</w:t>
             </w:r>
           </w:p>
@@ -8427,7 +8379,6 @@
           <w:rFonts w:eastAsiaTheme="minorEastAsia"/>
           <w:lang w:val="en-US"/>
         </w:rPr>
-        <w:lastRenderedPageBreak/>
         <w:t>Destructuring</w:t>
       </w:r>
       <w:proofErr w:type="spellEnd"/>
@@ -8484,6 +8435,7 @@
               <w:rFonts w:ascii="Cambria Math" w:eastAsiaTheme="minorEastAsia" w:hAnsi="Cambria Math"/>
               <w:lang w:val="en-US"/>
             </w:rPr>
+            <w:lastRenderedPageBreak/>
             <m:t>const restaurant = {  name: “Italiano”, location: “Firenze, Italy”,  openingHours: { fri: {open: 11, close: 23 }}};</m:t>
           </m:r>
         </m:oMath>
@@ -9762,7 +9714,6 @@
           <w:rFonts w:asciiTheme="minorHAnsi" w:eastAsiaTheme="minorEastAsia" w:hAnsiTheme="minorHAnsi" w:cstheme="minorBidi"/>
           <w:lang w:val="en-US"/>
         </w:rPr>
-        <w:lastRenderedPageBreak/>
         <w:t>Rest operator</w:t>
       </w:r>
     </w:p>
@@ -9952,6 +9903,7 @@
                 <w:bCs/>
                 <w:lang w:val="en-US"/>
               </w:rPr>
+              <w:lastRenderedPageBreak/>
               <w:t>Gather trailing parameters that are passed into a function</w:t>
             </w:r>
           </w:p>
@@ -10965,34 +10917,6 @@
     </w:p>
     <w:p>
       <w:pPr>
-        <w:rPr>
-          <w:lang w:val="en-US"/>
-        </w:rPr>
-      </w:pPr>
-    </w:p>
-    <w:p>
-      <w:pPr>
-        <w:rPr>
-          <w:lang w:val="en-US"/>
-        </w:rPr>
-      </w:pPr>
-    </w:p>
-    <w:p>
-      <w:pPr>
-        <w:rPr>
-          <w:lang w:val="en-US"/>
-        </w:rPr>
-      </w:pPr>
-    </w:p>
-    <w:p>
-      <w:pPr>
-        <w:rPr>
-          <w:lang w:val="en-US"/>
-        </w:rPr>
-      </w:pPr>
-    </w:p>
-    <w:p>
-      <w:pPr>
         <w:pStyle w:val="Heading2"/>
         <w:rPr>
           <w:lang w:val="en-US"/>
@@ -11002,7 +10926,6 @@
         <w:rPr>
           <w:lang w:val="en-US"/>
         </w:rPr>
-        <w:lastRenderedPageBreak/>
         <w:t>Logical assignment operators</w:t>
       </w:r>
     </w:p>
@@ -11465,6 +11388,7 @@
               <w:rPr>
                 <w:lang w:val="en-US"/>
               </w:rPr>
+              <w:lastRenderedPageBreak/>
               <w:t>By properties’ values</w:t>
             </w:r>
           </w:p>
@@ -13519,6 +13443,2583 @@
       <w:pPr>
         <w:rPr>
           <w:lang w:val="en-US"/>
+        </w:rPr>
+      </w:pPr>
+    </w:p>
+    <w:p>
+      <w:pPr>
+        <w:pStyle w:val="Heading1"/>
+        <w:rPr>
+          <w:lang w:val="en-US"/>
+        </w:rPr>
+      </w:pPr>
+      <w:r>
+        <w:rPr>
+          <w:lang w:val="en-US"/>
+        </w:rPr>
+        <w:lastRenderedPageBreak/>
+        <w:t>Section 10 – Functions</w:t>
+      </w:r>
+    </w:p>
+    <w:p>
+      <w:pPr>
+        <w:pStyle w:val="Heading2"/>
+        <w:rPr>
+          <w:lang w:val="en-US"/>
+        </w:rPr>
+      </w:pPr>
+      <w:r>
+        <w:rPr>
+          <w:lang w:val="en-US"/>
+        </w:rPr>
+        <w:t>Default parameters</w:t>
+      </w:r>
+    </w:p>
+    <w:p>
+      <w:pPr>
+        <w:rPr>
+          <w:lang w:val="en-US"/>
+        </w:rPr>
+      </w:pPr>
+      <w:r>
+        <w:rPr>
+          <w:lang w:val="en-US"/>
+        </w:rPr>
+        <w:t>When declaring a function with parameters, we can assign default values for them:</w:t>
+      </w:r>
+    </w:p>
+    <w:p>
+      <w:pPr>
+        <w:rPr>
+          <w:rFonts w:eastAsiaTheme="minorEastAsia"/>
+          <w:lang w:val="en-US"/>
+        </w:rPr>
+      </w:pPr>
+      <m:oMathPara>
+        <m:oMath>
+          <m:r>
+            <w:rPr>
+              <w:rFonts w:ascii="Cambria Math" w:hAnsi="Cambria Math"/>
+              <w:lang w:val="en-US"/>
+            </w:rPr>
+            <m:t>function attack(damage=10, type="ice", target) {…}</m:t>
+          </m:r>
+        </m:oMath>
+      </m:oMathPara>
+    </w:p>
+    <w:p>
+      <w:pPr>
+        <w:pStyle w:val="ListParagraph"/>
+        <w:numPr>
+          <w:ilvl w:val="0"/>
+          <w:numId w:val="4"/>
+        </w:numPr>
+        <w:rPr>
+          <w:rFonts w:eastAsiaTheme="minorEastAsia"/>
+          <w:lang w:val="en-US"/>
+        </w:rPr>
+      </w:pPr>
+      <w:r>
+        <w:rPr>
+          <w:rFonts w:eastAsiaTheme="minorEastAsia"/>
+          <w:lang w:val="en-US"/>
+        </w:rPr>
+        <w:t xml:space="preserve">Parameters with default value can be not provided: </w:t>
+      </w:r>
+    </w:p>
+    <w:p>
+      <w:pPr>
+        <w:pStyle w:val="ListParagraph"/>
+        <w:rPr>
+          <w:rFonts w:eastAsiaTheme="minorEastAsia"/>
+          <w:lang w:val="en-US"/>
+        </w:rPr>
+      </w:pPr>
+      <m:oMathPara>
+        <m:oMath>
+          <m:r>
+            <w:rPr>
+              <w:rFonts w:ascii="Cambria Math" w:eastAsiaTheme="minorEastAsia" w:hAnsi="Cambria Math"/>
+              <w:lang w:val="en-US"/>
+            </w:rPr>
+            <m:t>attack()</m:t>
+          </m:r>
+        </m:oMath>
+      </m:oMathPara>
+    </w:p>
+    <w:p>
+      <w:pPr>
+        <w:pStyle w:val="ListParagraph"/>
+        <w:numPr>
+          <w:ilvl w:val="0"/>
+          <w:numId w:val="4"/>
+        </w:numPr>
+        <w:rPr>
+          <w:rFonts w:eastAsiaTheme="minorEastAsia"/>
+          <w:lang w:val="en-US"/>
+        </w:rPr>
+      </w:pPr>
+      <w:r>
+        <w:rPr>
+          <w:rFonts w:eastAsiaTheme="minorEastAsia"/>
+          <w:lang w:val="en-US"/>
+        </w:rPr>
+        <w:t xml:space="preserve">Parameters with default value cannot be skipped if the function is providing value to a following parameter: </w:t>
+      </w:r>
+    </w:p>
+    <w:p>
+      <w:pPr>
+        <w:pStyle w:val="ListParagraph"/>
+        <w:rPr>
+          <w:rFonts w:eastAsiaTheme="minorEastAsia"/>
+          <w:lang w:val="en-US"/>
+        </w:rPr>
+      </w:pPr>
+      <m:oMathPara>
+        <m:oMath>
+          <m:r>
+            <w:rPr>
+              <w:rFonts w:ascii="Cambria Math" w:eastAsiaTheme="minorEastAsia" w:hAnsi="Cambria Math"/>
+              <w:lang w:val="en-US"/>
+            </w:rPr>
+            <m:t>attack(undefined, undefined, target)</m:t>
+          </m:r>
+        </m:oMath>
+      </m:oMathPara>
+    </w:p>
+    <w:p>
+      <w:pPr>
+        <w:pStyle w:val="Heading2"/>
+        <w:rPr>
+          <w:rFonts w:eastAsiaTheme="minorEastAsia"/>
+          <w:lang w:val="en-US"/>
+        </w:rPr>
+      </w:pPr>
+      <w:r>
+        <w:rPr>
+          <w:rFonts w:eastAsiaTheme="minorEastAsia"/>
+          <w:lang w:val="en-US"/>
+        </w:rPr>
+        <w:t>Passing parameters (Primitive vs Object)</w:t>
+      </w:r>
+    </w:p>
+    <w:p>
+      <w:pPr>
+        <w:pStyle w:val="ListParagraph"/>
+        <w:numPr>
+          <w:ilvl w:val="0"/>
+          <w:numId w:val="4"/>
+        </w:numPr>
+        <w:rPr>
+          <w:lang w:val="en-US"/>
+        </w:rPr>
+      </w:pPr>
+      <w:r>
+        <w:rPr>
+          <w:lang w:val="en-US"/>
+        </w:rPr>
+        <w:t>Primitive values are passed as a copy of the value</w:t>
+      </w:r>
+    </w:p>
+    <w:p>
+      <w:pPr>
+        <w:pStyle w:val="ListParagraph"/>
+        <w:numPr>
+          <w:ilvl w:val="0"/>
+          <w:numId w:val="4"/>
+        </w:numPr>
+        <w:rPr>
+          <w:lang w:val="en-US"/>
+        </w:rPr>
+      </w:pPr>
+      <w:r>
+        <w:rPr>
+          <w:lang w:val="en-US"/>
+        </w:rPr>
+        <w:t>Objects are passed as references (memory addresses)</w:t>
+      </w:r>
+    </w:p>
+    <w:p>
+      <w:pPr>
+        <w:pStyle w:val="ListParagraph"/>
+        <w:numPr>
+          <w:ilvl w:val="1"/>
+          <w:numId w:val="4"/>
+        </w:numPr>
+        <w:rPr>
+          <w:lang w:val="en-US"/>
+        </w:rPr>
+      </w:pPr>
+      <w:r>
+        <w:rPr>
+          <w:lang w:val="en-US"/>
+        </w:rPr>
+        <w:t>Modifying it will change the original</w:t>
+      </w:r>
+    </w:p>
+    <w:p>
+      <w:pPr>
+        <w:pStyle w:val="Heading2"/>
+        <w:rPr>
+          <w:lang w:val="en-US"/>
+        </w:rPr>
+      </w:pPr>
+      <w:r>
+        <w:rPr>
+          <w:lang w:val="en-US"/>
+        </w:rPr>
+        <w:t>First-class function &amp; Higher-order function</w:t>
+      </w:r>
+    </w:p>
+    <w:tbl>
+      <w:tblPr>
+        <w:tblStyle w:val="TableGrid"/>
+        <w:tblW w:w="0" w:type="auto"/>
+        <w:tblLook w:val="04A0" w:firstRow="1" w:lastRow="0" w:firstColumn="1" w:lastColumn="0" w:noHBand="0" w:noVBand="1"/>
+      </w:tblPr>
+      <w:tblGrid>
+        <w:gridCol w:w="4508"/>
+        <w:gridCol w:w="4508"/>
+      </w:tblGrid>
+      <w:tr>
+        <w:tc>
+          <w:tcPr>
+            <w:tcW w:w="4508" w:type="dxa"/>
+            <w:shd w:val="clear" w:color="auto" w:fill="ED7D31" w:themeFill="accent2"/>
+          </w:tcPr>
+          <w:p>
+            <w:pPr>
+              <w:jc w:val="center"/>
+              <w:rPr>
+                <w:b/>
+                <w:bCs/>
+                <w:lang w:val="en-US"/>
+              </w:rPr>
+            </w:pPr>
+            <w:r>
+              <w:rPr>
+                <w:b/>
+                <w:bCs/>
+                <w:lang w:val="en-US"/>
+              </w:rPr>
+              <w:t>First-class function</w:t>
+            </w:r>
+          </w:p>
+        </w:tc>
+        <w:tc>
+          <w:tcPr>
+            <w:tcW w:w="4508" w:type="dxa"/>
+            <w:shd w:val="clear" w:color="auto" w:fill="ED7D31" w:themeFill="accent2"/>
+          </w:tcPr>
+          <w:p>
+            <w:pPr>
+              <w:jc w:val="center"/>
+              <w:rPr>
+                <w:b/>
+                <w:bCs/>
+                <w:lang w:val="en-US"/>
+              </w:rPr>
+            </w:pPr>
+            <w:r>
+              <w:rPr>
+                <w:b/>
+                <w:bCs/>
+                <w:lang w:val="en-US"/>
+              </w:rPr>
+              <w:t>Higher-order function</w:t>
+            </w:r>
+          </w:p>
+        </w:tc>
+      </w:tr>
+      <w:tr>
+        <w:tc>
+          <w:tcPr>
+            <w:tcW w:w="4508" w:type="dxa"/>
+          </w:tcPr>
+          <w:p>
+            <w:pPr>
+              <w:rPr>
+                <w:lang w:val="en-US"/>
+              </w:rPr>
+            </w:pPr>
+            <w:r>
+              <w:rPr>
+                <w:lang w:val="en-US"/>
+              </w:rPr>
+              <w:t>A concept where function are simply values in the programming language (</w:t>
+            </w:r>
+            <w:proofErr w:type="spellStart"/>
+            <w:r>
+              <w:rPr>
+                <w:lang w:val="en-US"/>
+              </w:rPr>
+              <w:t>eg.</w:t>
+            </w:r>
+            <w:proofErr w:type="spellEnd"/>
+            <w:r>
+              <w:rPr>
+                <w:lang w:val="en-US"/>
+              </w:rPr>
+              <w:t xml:space="preserve"> JS)</w:t>
+            </w:r>
+          </w:p>
+        </w:tc>
+        <w:tc>
+          <w:tcPr>
+            <w:tcW w:w="4508" w:type="dxa"/>
+          </w:tcPr>
+          <w:p>
+            <w:pPr>
+              <w:rPr>
+                <w:lang w:val="en-US"/>
+              </w:rPr>
+            </w:pPr>
+            <w:r>
+              <w:rPr>
+                <w:lang w:val="en-US"/>
+              </w:rPr>
+              <w:t>An implementation of a function where it either takes a function as its parameter or returns a function</w:t>
+            </w:r>
+          </w:p>
+        </w:tc>
+      </w:tr>
+      <w:tr>
+        <w:tc>
+          <w:tcPr>
+            <w:tcW w:w="4508" w:type="dxa"/>
+          </w:tcPr>
+          <w:p>
+            <w:pPr>
+              <w:rPr>
+                <w:lang w:val="en-US"/>
+              </w:rPr>
+            </w:pPr>
+            <w:r>
+              <w:rPr>
+                <w:lang w:val="en-US"/>
+              </w:rPr>
+              <w:t>Treated as a type of object in JS that can be:</w:t>
+            </w:r>
+          </w:p>
+          <w:p>
+            <w:pPr>
+              <w:pStyle w:val="ListParagraph"/>
+              <w:numPr>
+                <w:ilvl w:val="0"/>
+                <w:numId w:val="4"/>
+              </w:numPr>
+              <w:rPr>
+                <w:lang w:val="en-US"/>
+              </w:rPr>
+            </w:pPr>
+            <w:r>
+              <w:rPr>
+                <w:lang w:val="en-US"/>
+              </w:rPr>
+              <w:t>Stored in variables</w:t>
+            </w:r>
+          </w:p>
+          <w:p>
+            <w:pPr>
+              <w:pStyle w:val="ListParagraph"/>
+              <w:numPr>
+                <w:ilvl w:val="0"/>
+                <w:numId w:val="4"/>
+              </w:numPr>
+              <w:rPr>
+                <w:lang w:val="en-US"/>
+              </w:rPr>
+            </w:pPr>
+            <w:r>
+              <w:rPr>
+                <w:lang w:val="en-US"/>
+              </w:rPr>
+              <w:t>Pass as parameters</w:t>
+            </w:r>
+          </w:p>
+          <w:p>
+            <w:pPr>
+              <w:pStyle w:val="ListParagraph"/>
+              <w:numPr>
+                <w:ilvl w:val="0"/>
+                <w:numId w:val="4"/>
+              </w:numPr>
+              <w:rPr>
+                <w:lang w:val="en-US"/>
+              </w:rPr>
+            </w:pPr>
+            <w:r>
+              <w:rPr>
+                <w:lang w:val="en-US"/>
+              </w:rPr>
+              <w:t>Return from other functions</w:t>
+            </w:r>
+          </w:p>
+          <w:p>
+            <w:pPr>
+              <w:pStyle w:val="ListParagraph"/>
+              <w:numPr>
+                <w:ilvl w:val="0"/>
+                <w:numId w:val="4"/>
+              </w:numPr>
+              <w:rPr>
+                <w:lang w:val="en-US"/>
+              </w:rPr>
+            </w:pPr>
+            <w:r>
+              <w:rPr>
+                <w:lang w:val="en-US"/>
+              </w:rPr>
+              <w:t>Call methods on the functions</w:t>
+            </w:r>
+          </w:p>
+        </w:tc>
+        <w:tc>
+          <w:tcPr>
+            <w:tcW w:w="4508" w:type="dxa"/>
+          </w:tcPr>
+          <w:p>
+            <w:pPr>
+              <w:rPr>
+                <w:lang w:val="en-US"/>
+              </w:rPr>
+            </w:pPr>
+            <w:r>
+              <w:rPr>
+                <w:lang w:val="en-US"/>
+              </w:rPr>
+              <w:t>Only possible because of first-class function</w:t>
+            </w:r>
+          </w:p>
+        </w:tc>
+      </w:tr>
+    </w:tbl>
+    <w:p>
+      <w:pPr>
+        <w:rPr>
+          <w:lang w:val="en-US"/>
+        </w:rPr>
+      </w:pPr>
+    </w:p>
+    <w:p>
+      <w:pPr>
+        <w:pStyle w:val="Heading2"/>
+        <w:rPr>
+          <w:lang w:val="en-US"/>
+        </w:rPr>
+      </w:pPr>
+      <w:r>
+        <w:rPr>
+          <w:lang w:val="en-US"/>
+        </w:rPr>
+        <w:t>Function’s methods (Call, Apply, Bind)</w:t>
+      </w:r>
+    </w:p>
+    <w:p>
+      <w:pPr>
+        <w:rPr>
+          <w:rFonts w:eastAsiaTheme="minorEastAsia"/>
+          <w:lang w:val="en-US"/>
+        </w:rPr>
+      </w:pPr>
+      <w:r>
+        <w:rPr>
+          <w:lang w:val="en-US"/>
+        </w:rPr>
+        <w:t xml:space="preserve">In certain situation, we need the </w:t>
+      </w:r>
+      <m:oMath>
+        <m:r>
+          <w:rPr>
+            <w:rFonts w:ascii="Cambria Math" w:hAnsi="Cambria Math"/>
+            <w:lang w:val="en-US"/>
+          </w:rPr>
+          <m:t>this</m:t>
+        </m:r>
+      </m:oMath>
+      <w:r>
+        <w:rPr>
+          <w:rFonts w:eastAsiaTheme="minorEastAsia"/>
+          <w:lang w:val="en-US"/>
+        </w:rPr>
+        <w:t xml:space="preserve"> in a function to take on a different value (eg. Reusing an object’s function on another object). Functions in JS has 3 methods to explicitly set the </w:t>
+      </w:r>
+      <m:oMath>
+        <m:r>
+          <w:rPr>
+            <w:rFonts w:ascii="Cambria Math" w:eastAsiaTheme="minorEastAsia" w:hAnsi="Cambria Math"/>
+            <w:lang w:val="en-US"/>
+          </w:rPr>
+          <m:t>this</m:t>
+        </m:r>
+      </m:oMath>
+      <w:r>
+        <w:rPr>
+          <w:rFonts w:eastAsiaTheme="minorEastAsia"/>
+          <w:lang w:val="en-US"/>
+        </w:rPr>
+        <w:t xml:space="preserve"> keyword and apply parameters partially:</w:t>
+      </w:r>
+    </w:p>
+    <w:tbl>
+      <w:tblPr>
+        <w:tblStyle w:val="TableGrid"/>
+        <w:tblW w:w="0" w:type="auto"/>
+        <w:tblLook w:val="04A0" w:firstRow="1" w:lastRow="0" w:firstColumn="1" w:lastColumn="0" w:noHBand="0" w:noVBand="1"/>
+      </w:tblPr>
+      <w:tblGrid>
+        <w:gridCol w:w="1129"/>
+        <w:gridCol w:w="7887"/>
+      </w:tblGrid>
+      <w:tr>
+        <w:tc>
+          <w:tcPr>
+            <w:tcW w:w="1129" w:type="dxa"/>
+            <w:shd w:val="clear" w:color="auto" w:fill="ED7D31" w:themeFill="accent2"/>
+          </w:tcPr>
+          <w:p>
+            <w:pPr>
+              <w:rPr>
+                <w:b/>
+                <w:bCs/>
+                <w:lang w:val="en-US"/>
+              </w:rPr>
+            </w:pPr>
+            <w:r>
+              <w:rPr>
+                <w:b/>
+                <w:bCs/>
+                <w:lang w:val="en-US"/>
+              </w:rPr>
+              <w:t>Call</w:t>
+            </w:r>
+          </w:p>
+        </w:tc>
+        <w:tc>
+          <w:tcPr>
+            <w:tcW w:w="7887" w:type="dxa"/>
+          </w:tcPr>
+          <w:p>
+            <w:pPr>
+              <w:rPr>
+                <w:lang w:val="en-US"/>
+              </w:rPr>
+            </w:pPr>
+            <w:proofErr w:type="spellStart"/>
+            <w:r>
+              <w:rPr>
+                <w:lang w:val="en-US"/>
+              </w:rPr>
+              <w:t>FUNCTION_NAME.call</w:t>
+            </w:r>
+            <w:proofErr w:type="spellEnd"/>
+            <w:r>
+              <w:rPr>
+                <w:lang w:val="en-US"/>
+              </w:rPr>
+              <w:t>(THIS_OBJ, …PARAMETERS)</w:t>
+            </w:r>
+          </w:p>
+          <w:p>
+            <w:pPr>
+              <w:rPr>
+                <w:lang w:val="en-US"/>
+              </w:rPr>
+            </w:pPr>
+            <w:r>
+              <w:rPr>
+                <w:lang w:val="en-US"/>
+              </w:rPr>
+              <w:t xml:space="preserve">Calls the function with an explicitly given </w:t>
+            </w:r>
+            <m:oMath>
+              <m:r>
+                <w:rPr>
+                  <w:rFonts w:ascii="Cambria Math" w:hAnsi="Cambria Math"/>
+                  <w:lang w:val="en-US"/>
+                </w:rPr>
+                <m:t>this</m:t>
+              </m:r>
+            </m:oMath>
+            <w:r>
+              <w:rPr>
+                <w:rFonts w:eastAsiaTheme="minorEastAsia"/>
+                <w:lang w:val="en-US"/>
+              </w:rPr>
+              <w:t xml:space="preserve"> value and parameters</w:t>
+            </w:r>
+          </w:p>
+        </w:tc>
+      </w:tr>
+      <w:tr>
+        <w:tc>
+          <w:tcPr>
+            <w:tcW w:w="1129" w:type="dxa"/>
+            <w:shd w:val="clear" w:color="auto" w:fill="ED7D31" w:themeFill="accent2"/>
+          </w:tcPr>
+          <w:p>
+            <w:pPr>
+              <w:rPr>
+                <w:b/>
+                <w:bCs/>
+                <w:lang w:val="en-US"/>
+              </w:rPr>
+            </w:pPr>
+            <w:r>
+              <w:rPr>
+                <w:b/>
+                <w:bCs/>
+                <w:lang w:val="en-US"/>
+              </w:rPr>
+              <w:t>Apply</w:t>
+            </w:r>
+          </w:p>
+        </w:tc>
+        <w:tc>
+          <w:tcPr>
+            <w:tcW w:w="7887" w:type="dxa"/>
+          </w:tcPr>
+          <w:p>
+            <w:pPr>
+              <w:rPr>
+                <w:lang w:val="en-US"/>
+              </w:rPr>
+            </w:pPr>
+            <w:proofErr w:type="spellStart"/>
+            <w:r>
+              <w:rPr>
+                <w:lang w:val="en-US"/>
+              </w:rPr>
+              <w:t>FUNCTION_NAME.call</w:t>
+            </w:r>
+            <w:proofErr w:type="spellEnd"/>
+            <w:r>
+              <w:rPr>
+                <w:lang w:val="en-US"/>
+              </w:rPr>
+              <w:t>(THIS_OBJ, PARAMETERS</w:t>
+            </w:r>
+            <w:r>
+              <w:rPr>
+                <w:lang w:val="en-US"/>
+              </w:rPr>
+              <w:t>_ARR)</w:t>
+            </w:r>
+          </w:p>
+          <w:p>
+            <w:pPr>
+              <w:rPr>
+                <w:lang w:val="en-US"/>
+              </w:rPr>
+            </w:pPr>
+            <w:r>
+              <w:rPr>
+                <w:lang w:val="en-US"/>
+              </w:rPr>
+              <w:t xml:space="preserve">Calls the function with an explicitly given </w:t>
+            </w:r>
+            <m:oMath>
+              <m:r>
+                <w:rPr>
+                  <w:rFonts w:ascii="Cambria Math" w:hAnsi="Cambria Math"/>
+                  <w:lang w:val="en-US"/>
+                </w:rPr>
+                <m:t>this</m:t>
+              </m:r>
+            </m:oMath>
+            <w:r>
+              <w:rPr>
+                <w:rFonts w:eastAsiaTheme="minorEastAsia"/>
+                <w:lang w:val="en-US"/>
+              </w:rPr>
+              <w:t xml:space="preserve"> value and parameters (as an array)</w:t>
+            </w:r>
+          </w:p>
+        </w:tc>
+      </w:tr>
+      <w:tr>
+        <w:tc>
+          <w:tcPr>
+            <w:tcW w:w="1129" w:type="dxa"/>
+            <w:shd w:val="clear" w:color="auto" w:fill="ED7D31" w:themeFill="accent2"/>
+          </w:tcPr>
+          <w:p>
+            <w:pPr>
+              <w:rPr>
+                <w:b/>
+                <w:bCs/>
+                <w:lang w:val="en-US"/>
+              </w:rPr>
+            </w:pPr>
+            <w:r>
+              <w:rPr>
+                <w:b/>
+                <w:bCs/>
+                <w:lang w:val="en-US"/>
+              </w:rPr>
+              <w:t>Bind</w:t>
+            </w:r>
+          </w:p>
+        </w:tc>
+        <w:tc>
+          <w:tcPr>
+            <w:tcW w:w="7887" w:type="dxa"/>
+          </w:tcPr>
+          <w:p>
+            <w:pPr>
+              <w:rPr>
+                <w:lang w:val="en-US"/>
+              </w:rPr>
+            </w:pPr>
+            <w:proofErr w:type="spellStart"/>
+            <w:r>
+              <w:rPr>
+                <w:lang w:val="en-US"/>
+              </w:rPr>
+              <w:t>FUNCTION_NAME.bind</w:t>
+            </w:r>
+            <w:proofErr w:type="spellEnd"/>
+            <w:r>
+              <w:rPr>
+                <w:lang w:val="en-US"/>
+              </w:rPr>
+              <w:t>(THIS_OBJ, …PARAMETERS)</w:t>
+            </w:r>
+          </w:p>
+          <w:p>
+            <w:pPr>
+              <w:rPr>
+                <w:rFonts w:eastAsiaTheme="minorEastAsia"/>
+                <w:lang w:val="en-US"/>
+              </w:rPr>
+            </w:pPr>
+            <w:r>
+              <w:rPr>
+                <w:lang w:val="en-US"/>
+              </w:rPr>
+              <w:t xml:space="preserve">Returns a function that is created from a function with an explicitly given </w:t>
+            </w:r>
+            <m:oMath>
+              <m:r>
+                <w:rPr>
+                  <w:rFonts w:ascii="Cambria Math" w:hAnsi="Cambria Math"/>
+                  <w:lang w:val="en-US"/>
+                </w:rPr>
+                <m:t>this</m:t>
+              </m:r>
+            </m:oMath>
+            <w:r>
+              <w:rPr>
+                <w:rFonts w:eastAsiaTheme="minorEastAsia"/>
+                <w:lang w:val="en-US"/>
+              </w:rPr>
+              <w:t xml:space="preserve"> and parameters if any</w:t>
+            </w:r>
+          </w:p>
+          <w:p>
+            <w:pPr>
+              <w:pStyle w:val="ListParagraph"/>
+              <w:numPr>
+                <w:ilvl w:val="0"/>
+                <w:numId w:val="4"/>
+              </w:numPr>
+              <w:rPr>
+                <w:lang w:val="en-US"/>
+              </w:rPr>
+            </w:pPr>
+            <w:r>
+              <w:rPr>
+                <w:lang w:val="en-US"/>
+              </w:rPr>
+              <w:t>Parameters can be given partially (</w:t>
+            </w:r>
+            <w:proofErr w:type="spellStart"/>
+            <w:r>
+              <w:rPr>
+                <w:lang w:val="en-US"/>
+              </w:rPr>
+              <w:t>ie</w:t>
+            </w:r>
+            <w:proofErr w:type="spellEnd"/>
+            <w:r>
+              <w:rPr>
+                <w:lang w:val="en-US"/>
+              </w:rPr>
+              <w:t>. 2 out of 4 params given)</w:t>
+            </w:r>
+          </w:p>
+        </w:tc>
+      </w:tr>
+    </w:tbl>
+    <w:p>
+      <w:pPr>
+        <w:rPr>
+          <w:lang w:val="en-US"/>
+        </w:rPr>
+      </w:pPr>
+    </w:p>
+    <w:p>
+      <w:pPr>
+        <w:rPr>
+          <w:lang w:val="en-US"/>
+        </w:rPr>
+      </w:pPr>
+    </w:p>
+    <w:p>
+      <w:pPr>
+        <w:rPr>
+          <w:lang w:val="en-US"/>
+        </w:rPr>
+      </w:pPr>
+    </w:p>
+    <w:p>
+      <w:pPr>
+        <w:rPr>
+          <w:lang w:val="en-US"/>
+        </w:rPr>
+      </w:pPr>
+    </w:p>
+    <w:p>
+      <w:pPr>
+        <w:rPr>
+          <w:lang w:val="en-US"/>
+        </w:rPr>
+      </w:pPr>
+    </w:p>
+    <w:p>
+      <w:pPr>
+        <w:pStyle w:val="Heading2"/>
+        <w:rPr>
+          <w:lang w:val="en-US"/>
+        </w:rPr>
+      </w:pPr>
+      <w:r>
+        <w:rPr>
+          <w:lang w:val="en-US"/>
+        </w:rPr>
+        <w:lastRenderedPageBreak/>
+        <w:t>Immediately Invoked Function Expressions (IIFE)</w:t>
+      </w:r>
+    </w:p>
+    <w:p>
+      <w:pPr>
+        <w:rPr>
+          <w:lang w:val="en-US"/>
+        </w:rPr>
+      </w:pPr>
+      <w:r>
+        <w:rPr>
+          <w:lang w:val="en-US"/>
+        </w:rPr>
+        <w:t>A disposable 1-time function that run only once immediately after declaration:</w:t>
+      </w:r>
+    </w:p>
+    <w:p>
+      <w:pPr>
+        <w:rPr>
+          <w:rFonts w:eastAsiaTheme="minorEastAsia"/>
+          <w:lang w:val="en-US"/>
+        </w:rPr>
+      </w:pPr>
+      <m:oMathPara>
+        <m:oMath>
+          <m:r>
+            <w:rPr>
+              <w:rFonts w:ascii="Cambria Math" w:hAnsi="Cambria Math"/>
+              <w:lang w:val="en-US"/>
+            </w:rPr>
+            <m:t>(function()</m:t>
+          </m:r>
+          <m:d>
+            <m:dPr>
+              <m:begChr m:val="{"/>
+              <m:endChr m:val="}"/>
+              <m:ctrlPr>
+                <w:rPr>
+                  <w:rFonts w:ascii="Cambria Math" w:hAnsi="Cambria Math"/>
+                  <w:i/>
+                  <w:lang w:val="en-US"/>
+                </w:rPr>
+              </m:ctrlPr>
+            </m:dPr>
+            <m:e>
+              <m:r>
+                <w:rPr>
+                  <w:rFonts w:ascii="Cambria Math" w:hAnsi="Cambria Math"/>
+                  <w:lang w:val="en-US"/>
+                </w:rPr>
+                <m:t>…</m:t>
+              </m:r>
+            </m:e>
+          </m:d>
+          <m:r>
+            <w:rPr>
+              <w:rFonts w:ascii="Cambria Math" w:hAnsi="Cambria Math"/>
+              <w:lang w:val="en-US"/>
+            </w:rPr>
+            <m:t>)();</m:t>
+          </m:r>
+        </m:oMath>
+      </m:oMathPara>
+    </w:p>
+    <w:p>
+      <w:pPr>
+        <w:pStyle w:val="ListParagraph"/>
+        <w:numPr>
+          <w:ilvl w:val="0"/>
+          <w:numId w:val="4"/>
+        </w:numPr>
+        <w:rPr>
+          <w:lang w:val="en-US"/>
+        </w:rPr>
+      </w:pPr>
+      <w:r>
+        <w:rPr>
+          <w:lang w:val="en-US"/>
+        </w:rPr>
+        <w:t>Parenthesis around the function is required to let JS treat it as a</w:t>
+      </w:r>
+      <w:r>
+        <w:rPr>
+          <w:lang w:val="en-US"/>
+        </w:rPr>
+        <w:t>n actual</w:t>
+      </w:r>
+      <w:r>
+        <w:rPr>
+          <w:lang w:val="en-US"/>
+        </w:rPr>
+        <w:t xml:space="preserve"> function</w:t>
+      </w:r>
+    </w:p>
+    <w:p>
+      <w:pPr>
+        <w:pStyle w:val="ListParagraph"/>
+        <w:numPr>
+          <w:ilvl w:val="0"/>
+          <w:numId w:val="4"/>
+        </w:numPr>
+        <w:rPr>
+          <w:lang w:val="en-US"/>
+        </w:rPr>
+      </w:pPr>
+      <w:r>
+        <w:rPr>
+          <w:lang w:val="en-US"/>
+        </w:rPr>
+        <w:t>Aim: Hide variables into another scope (</w:t>
+      </w:r>
+      <w:proofErr w:type="spellStart"/>
+      <w:r>
+        <w:rPr>
+          <w:lang w:val="en-US"/>
+        </w:rPr>
+        <w:t>ie</w:t>
+      </w:r>
+      <w:proofErr w:type="spellEnd"/>
+      <w:r>
+        <w:rPr>
+          <w:lang w:val="en-US"/>
+        </w:rPr>
+        <w:t>. that function’s)</w:t>
+      </w:r>
+    </w:p>
+    <w:p>
+      <w:pPr>
+        <w:pStyle w:val="ListParagraph"/>
+        <w:numPr>
+          <w:ilvl w:val="1"/>
+          <w:numId w:val="4"/>
+        </w:numPr>
+        <w:rPr>
+          <w:lang w:val="en-US"/>
+        </w:rPr>
+      </w:pPr>
+      <w:r>
+        <w:rPr>
+          <w:lang w:val="en-US"/>
+        </w:rPr>
+        <w:t xml:space="preserve">Not really needed now with </w:t>
+      </w:r>
+      <m:oMath>
+        <m:r>
+          <w:rPr>
+            <w:rFonts w:ascii="Cambria Math" w:hAnsi="Cambria Math"/>
+            <w:lang w:val="en-US"/>
+          </w:rPr>
+          <m:t>let</m:t>
+        </m:r>
+      </m:oMath>
+      <w:r>
+        <w:rPr>
+          <w:rFonts w:eastAsiaTheme="minorEastAsia"/>
+          <w:lang w:val="en-US"/>
+        </w:rPr>
+        <w:t xml:space="preserve"> and </w:t>
+      </w:r>
+      <m:oMath>
+        <m:r>
+          <w:rPr>
+            <w:rFonts w:ascii="Cambria Math" w:eastAsiaTheme="minorEastAsia" w:hAnsi="Cambria Math"/>
+            <w:lang w:val="en-US"/>
+          </w:rPr>
+          <m:t>const</m:t>
+        </m:r>
+      </m:oMath>
+      <w:r>
+        <w:rPr>
+          <w:rFonts w:eastAsiaTheme="minorEastAsia"/>
+          <w:lang w:val="en-US"/>
+        </w:rPr>
+        <w:t xml:space="preserve"> in a </w:t>
+      </w:r>
+      <m:oMath>
+        <m:r>
+          <w:rPr>
+            <w:rFonts w:ascii="Cambria Math" w:eastAsiaTheme="minorEastAsia" w:hAnsi="Cambria Math"/>
+            <w:lang w:val="en-US"/>
+          </w:rPr>
+          <m:t>{}</m:t>
+        </m:r>
+      </m:oMath>
+      <w:r>
+        <w:rPr>
+          <w:rFonts w:eastAsiaTheme="minorEastAsia"/>
+          <w:lang w:val="en-US"/>
+        </w:rPr>
+        <w:t xml:space="preserve"> (eg. </w:t>
+      </w:r>
+      <m:oMath>
+        <m:r>
+          <w:rPr>
+            <w:rFonts w:ascii="Cambria Math" w:eastAsiaTheme="minorEastAsia" w:hAnsi="Cambria Math"/>
+            <w:lang w:val="en-US"/>
+          </w:rPr>
+          <m:t>{let…; const…;}</m:t>
+        </m:r>
+      </m:oMath>
+      <w:r>
+        <w:rPr>
+          <w:rFonts w:eastAsiaTheme="minorEastAsia"/>
+          <w:lang w:val="en-US"/>
+        </w:rPr>
+        <w:t>)</w:t>
+      </w:r>
+    </w:p>
+    <w:p>
+      <w:pPr>
+        <w:pStyle w:val="Heading2"/>
+        <w:rPr>
+          <w:lang w:val="en-US"/>
+        </w:rPr>
+      </w:pPr>
+      <w:r>
+        <w:rPr>
+          <w:lang w:val="en-US"/>
+        </w:rPr>
+        <w:t>Closures</w:t>
+      </w:r>
+    </w:p>
+    <w:p>
+      <w:pPr>
+        <w:rPr>
+          <w:lang w:val="en-US"/>
+        </w:rPr>
+      </w:pPr>
+      <w:r>
+        <w:rPr>
+          <w:lang w:val="en-US"/>
+        </w:rPr>
+        <w:t xml:space="preserve">A </w:t>
+      </w:r>
+      <w:r>
+        <w:rPr>
+          <w:lang w:val="en-US"/>
+        </w:rPr>
+        <w:t>mechanism</w:t>
+      </w:r>
+      <w:r>
+        <w:rPr>
+          <w:lang w:val="en-US"/>
+        </w:rPr>
+        <w:t xml:space="preserve"> where</w:t>
+      </w:r>
+      <w:r>
+        <w:rPr>
+          <w:lang w:val="en-US"/>
+        </w:rPr>
+        <w:t>by</w:t>
+      </w:r>
+      <w:r>
+        <w:rPr>
+          <w:lang w:val="en-US"/>
+        </w:rPr>
+        <w:t xml:space="preserve"> a function always has access to the variable environment of </w:t>
+      </w:r>
+      <w:r>
+        <w:rPr>
+          <w:lang w:val="en-US"/>
+        </w:rPr>
+        <w:t>the</w:t>
+      </w:r>
+      <w:r>
+        <w:rPr>
+          <w:lang w:val="en-US"/>
+        </w:rPr>
+        <w:t xml:space="preserve"> execution context </w:t>
+      </w:r>
+      <w:r>
+        <w:rPr>
+          <w:lang w:val="en-US"/>
+        </w:rPr>
+        <w:t>where</w:t>
+      </w:r>
+      <w:r>
+        <w:rPr>
+          <w:lang w:val="en-US"/>
+        </w:rPr>
+        <w:t xml:space="preserve"> the function was created, even after the context is gone</w:t>
+      </w:r>
+    </w:p>
+    <w:p>
+      <w:pPr>
+        <w:pStyle w:val="ListParagraph"/>
+        <w:numPr>
+          <w:ilvl w:val="0"/>
+          <w:numId w:val="4"/>
+        </w:numPr>
+        <w:rPr>
+          <w:lang w:val="en-US"/>
+        </w:rPr>
+      </w:pPr>
+      <w:r>
+        <w:rPr>
+          <w:lang w:val="en-US"/>
+        </w:rPr>
+        <w:t xml:space="preserve">Allow the function to access the </w:t>
+      </w:r>
+      <w:r>
+        <w:rPr>
+          <w:lang w:val="en-US"/>
+        </w:rPr>
+        <w:t xml:space="preserve">context’s </w:t>
+      </w:r>
+      <w:r>
+        <w:rPr>
+          <w:lang w:val="en-US"/>
+        </w:rPr>
+        <w:t xml:space="preserve">variables and parameters long after </w:t>
+      </w:r>
+      <w:r>
+        <w:rPr>
+          <w:lang w:val="en-US"/>
+        </w:rPr>
+        <w:t xml:space="preserve">it </w:t>
+      </w:r>
+      <w:r>
+        <w:rPr>
+          <w:lang w:val="en-US"/>
+        </w:rPr>
+        <w:t>is gone</w:t>
+      </w:r>
+    </w:p>
+    <w:p>
+      <w:pPr>
+        <w:pStyle w:val="ListParagraph"/>
+        <w:numPr>
+          <w:ilvl w:val="0"/>
+          <w:numId w:val="4"/>
+        </w:numPr>
+        <w:rPr>
+          <w:lang w:val="en-US"/>
+        </w:rPr>
+      </w:pPr>
+      <w:r>
+        <w:rPr>
+          <w:lang w:val="en-US"/>
+        </w:rPr>
+        <w:t>Priority over scope chain</w:t>
+      </w:r>
+    </w:p>
+    <w:p>
+      <w:pPr>
+        <w:rPr>
+          <w:b/>
+          <w:bCs/>
+          <w:lang w:val="en-US"/>
+        </w:rPr>
+      </w:pPr>
+      <w:r>
+        <w:rPr>
+          <w:b/>
+          <w:bCs/>
+          <w:lang w:val="en-US"/>
+        </w:rPr>
+        <w:t xml:space="preserve">Practical message </w:t>
+      </w:r>
+      <w:r>
+        <w:rPr>
+          <w:b/>
+          <w:bCs/>
+          <w:lang w:val="en-US"/>
+        </w:rPr>
+        <w:t>–</w:t>
+      </w:r>
+      <w:r>
+        <w:rPr>
+          <w:b/>
+          <w:bCs/>
+          <w:lang w:val="en-US"/>
+        </w:rPr>
+        <w:t xml:space="preserve"> Timer</w:t>
+      </w:r>
+    </w:p>
+    <w:p>
+      <w:pPr>
+        <w:rPr>
+          <w:rFonts w:ascii="Cambria Math" w:hAnsi="Cambria Math"/>
+          <w:lang w:val="en-US"/>
+          <w:oMath/>
+        </w:rPr>
+      </w:pPr>
+      <m:oMathPara>
+        <m:oMathParaPr>
+          <m:jc m:val="left"/>
+        </m:oMathParaPr>
+        <m:oMath>
+          <m:r>
+            <w:rPr>
+              <w:rFonts w:ascii="Cambria Math" w:hAnsi="Cambria Math"/>
+              <w:lang w:val="en-US"/>
+            </w:rPr>
+            <m:t>// Timer with closure</m:t>
+          </m:r>
+        </m:oMath>
+      </m:oMathPara>
+    </w:p>
+    <w:p>
+      <w:pPr>
+        <w:rPr>
+          <w:rFonts w:ascii="Cambria Math" w:hAnsi="Cambria Math"/>
+          <w:lang w:val="en-US"/>
+          <w:oMath/>
+        </w:rPr>
+      </w:pPr>
+      <m:oMathPara>
+        <m:oMathParaPr>
+          <m:jc m:val="left"/>
+        </m:oMathParaPr>
+        <m:oMath>
+          <m:r>
+            <w:rPr>
+              <w:rFonts w:ascii="Cambria Math" w:hAnsi="Cambria Math"/>
+              <w:lang w:val="en-US"/>
+            </w:rPr>
+            <m:t>const scheduleMsg = function (msg) {</m:t>
+          </m:r>
+        </m:oMath>
+      </m:oMathPara>
+    </w:p>
+    <w:p>
+      <w:pPr>
+        <w:rPr>
+          <w:rFonts w:ascii="Cambria Math" w:hAnsi="Cambria Math"/>
+          <w:lang w:val="en-US"/>
+          <w:oMath/>
+        </w:rPr>
+      </w:pPr>
+      <m:oMathPara>
+        <m:oMathParaPr>
+          <m:jc m:val="left"/>
+        </m:oMathParaPr>
+        <m:oMath>
+          <m:r>
+            <w:rPr>
+              <w:rFonts w:ascii="Cambria Math" w:hAnsi="Cambria Math"/>
+              <w:lang w:val="en-US"/>
+            </w:rPr>
+            <m:t xml:space="preserve">  setTimeout(function () {</m:t>
+          </m:r>
+        </m:oMath>
+      </m:oMathPara>
+    </w:p>
+    <w:p>
+      <w:pPr>
+        <w:rPr>
+          <w:rFonts w:ascii="Cambria Math" w:hAnsi="Cambria Math"/>
+          <w:lang w:val="en-US"/>
+          <w:oMath/>
+        </w:rPr>
+      </w:pPr>
+      <m:oMathPara>
+        <m:oMathParaPr>
+          <m:jc m:val="left"/>
+        </m:oMathParaPr>
+        <m:oMath>
+          <m:r>
+            <w:rPr>
+              <w:rFonts w:ascii="Cambria Math" w:hAnsi="Cambria Math"/>
+              <w:lang w:val="en-US"/>
+            </w:rPr>
+            <m:t xml:space="preserve">    // Always have access to scheduleMsg's variable environment</m:t>
+          </m:r>
+        </m:oMath>
+      </m:oMathPara>
+    </w:p>
+    <w:p>
+      <w:pPr>
+        <w:rPr>
+          <w:rFonts w:ascii="Cambria Math" w:hAnsi="Cambria Math"/>
+          <w:lang w:val="en-US"/>
+          <w:oMath/>
+        </w:rPr>
+      </w:pPr>
+      <m:oMathPara>
+        <m:oMathParaPr>
+          <m:jc m:val="left"/>
+        </m:oMathParaPr>
+        <m:oMath>
+          <m:r>
+            <w:rPr>
+              <w:rFonts w:ascii="Cambria Math" w:hAnsi="Cambria Math"/>
+              <w:lang w:val="en-US"/>
+            </w:rPr>
+            <m:t xml:space="preserve">    console.log(msg);</m:t>
+          </m:r>
+        </m:oMath>
+      </m:oMathPara>
+    </w:p>
+    <w:p>
+      <w:pPr>
+        <w:rPr>
+          <w:rFonts w:ascii="Cambria Math" w:hAnsi="Cambria Math"/>
+          <w:lang w:val="en-US"/>
+          <w:oMath/>
+        </w:rPr>
+      </w:pPr>
+      <m:oMathPara>
+        <m:oMathParaPr>
+          <m:jc m:val="left"/>
+        </m:oMathParaPr>
+        <m:oMath>
+          <m:r>
+            <w:rPr>
+              <w:rFonts w:ascii="Cambria Math" w:hAnsi="Cambria Math"/>
+              <w:lang w:val="en-US"/>
+            </w:rPr>
+            <m:t xml:space="preserve">  }, 2000);</m:t>
+          </m:r>
+        </m:oMath>
+      </m:oMathPara>
+    </w:p>
+    <w:p>
+      <w:pPr>
+        <w:rPr>
+          <w:rFonts w:ascii="Cambria Math" w:hAnsi="Cambria Math"/>
+          <w:lang w:val="en-US"/>
+          <w:oMath/>
+        </w:rPr>
+      </w:pPr>
+      <m:oMathPara>
+        <m:oMathParaPr>
+          <m:jc m:val="left"/>
+        </m:oMathParaPr>
+        <m:oMath>
+          <m:r>
+            <w:rPr>
+              <w:rFonts w:ascii="Cambria Math" w:hAnsi="Cambria Math"/>
+              <w:lang w:val="en-US"/>
+            </w:rPr>
+            <m:t>};</m:t>
+          </m:r>
+        </m:oMath>
+      </m:oMathPara>
+    </w:p>
+    <w:p>
+      <w:pPr>
+        <w:rPr>
+          <w:rFonts w:ascii="Cambria Math" w:hAnsi="Cambria Math"/>
+          <w:lang w:val="en-US"/>
+          <w:oMath/>
+        </w:rPr>
+      </w:pPr>
+    </w:p>
+    <w:p>
+      <w:pPr>
+        <w:rPr>
+          <w:rFonts w:ascii="Cambria Math" w:hAnsi="Cambria Math"/>
+          <w:lang w:val="en-US"/>
+          <w:oMath/>
+        </w:rPr>
+      </w:pPr>
+      <m:oMathPara>
+        <m:oMathParaPr>
+          <m:jc m:val="left"/>
+        </m:oMathParaPr>
+        <m:oMath>
+          <m:r>
+            <w:rPr>
+              <w:rFonts w:ascii="Cambria Math" w:hAnsi="Cambria Math"/>
+              <w:lang w:val="en-US"/>
+            </w:rPr>
+            <m:t>const msg = 'Joshua';</m:t>
+          </m:r>
+        </m:oMath>
+      </m:oMathPara>
+    </w:p>
+    <w:p>
+      <w:pPr>
+        <w:rPr>
+          <w:rFonts w:ascii="Cambria Math" w:hAnsi="Cambria Math"/>
+          <w:lang w:val="en-US"/>
+          <w:oMath/>
+        </w:rPr>
+      </w:pPr>
+      <m:oMathPara>
+        <m:oMathParaPr>
+          <m:jc m:val="left"/>
+        </m:oMathParaPr>
+        <m:oMath>
+          <m:r>
+            <w:rPr>
+              <w:rFonts w:ascii="Cambria Math" w:hAnsi="Cambria Math"/>
+              <w:lang w:val="en-US"/>
+            </w:rPr>
+            <m:t>// Variable in closure takes priority over the scope chain's</m:t>
+          </m:r>
+        </m:oMath>
+      </m:oMathPara>
+    </w:p>
+    <w:p>
+      <w:pPr>
+        <w:rPr>
+          <w:rFonts w:eastAsiaTheme="minorEastAsia"/>
+          <w:lang w:val="en-US"/>
+        </w:rPr>
+      </w:pPr>
+      <m:oMathPara>
+        <m:oMathParaPr>
+          <m:jc m:val="left"/>
+        </m:oMathParaPr>
+        <m:oMath>
+          <m:r>
+            <w:rPr>
+              <w:rFonts w:ascii="Cambria Math" w:hAnsi="Cambria Math"/>
+              <w:lang w:val="en-US"/>
+            </w:rPr>
+            <m:t>scheduleMsg</m:t>
+          </m:r>
+          <m:d>
+            <m:dPr>
+              <m:ctrlPr>
+                <w:rPr>
+                  <w:rFonts w:ascii="Cambria Math" w:hAnsi="Cambria Math"/>
+                  <w:i/>
+                  <w:lang w:val="en-US"/>
+                </w:rPr>
+              </m:ctrlPr>
+            </m:dPr>
+            <m:e>
+              <m:r>
+                <w:rPr>
+                  <w:rFonts w:ascii="Cambria Math" w:hAnsi="Cambria Math"/>
+                  <w:lang w:val="en-US"/>
+                </w:rPr>
+                <m:t>'Estell</m:t>
+              </m:r>
+              <m:sSup>
+                <m:sSupPr>
+                  <m:ctrlPr>
+                    <w:rPr>
+                      <w:rFonts w:ascii="Cambria Math" w:hAnsi="Cambria Math"/>
+                      <w:i/>
+                      <w:lang w:val="en-US"/>
+                    </w:rPr>
+                  </m:ctrlPr>
+                </m:sSupPr>
+                <m:e>
+                  <m:r>
+                    <w:rPr>
+                      <w:rFonts w:ascii="Cambria Math" w:hAnsi="Cambria Math"/>
+                      <w:lang w:val="en-US"/>
+                    </w:rPr>
+                    <m:t>e</m:t>
+                  </m:r>
+                </m:e>
+                <m:sup>
+                  <m:r>
+                    <w:rPr>
+                      <w:rFonts w:ascii="Cambria Math" w:hAnsi="Cambria Math"/>
+                      <w:lang w:val="en-US"/>
+                    </w:rPr>
+                    <m:t>'</m:t>
+                  </m:r>
+                </m:sup>
+              </m:sSup>
+            </m:e>
+          </m:d>
+          <m:r>
+            <w:rPr>
+              <w:rFonts w:ascii="Cambria Math" w:hAnsi="Cambria Math"/>
+              <w:lang w:val="en-US"/>
+            </w:rPr>
+            <m:t>;//Prints "Estelle" in 2seconds</m:t>
+          </m:r>
+        </m:oMath>
+      </m:oMathPara>
+    </w:p>
+    <w:p>
+      <w:pPr>
+        <w:rPr>
+          <w:rFonts w:eastAsiaTheme="minorEastAsia"/>
+          <w:lang w:val="en-US"/>
+        </w:rPr>
+      </w:pPr>
+    </w:p>
+    <w:p>
+      <w:pPr>
+        <w:rPr>
+          <w:rFonts w:eastAsiaTheme="minorEastAsia"/>
+          <w:lang w:val="en-US"/>
+        </w:rPr>
+      </w:pPr>
+    </w:p>
+    <w:p>
+      <w:pPr>
+        <w:rPr>
+          <w:rFonts w:eastAsiaTheme="minorEastAsia"/>
+          <w:lang w:val="en-US"/>
+        </w:rPr>
+      </w:pPr>
+    </w:p>
+    <w:p>
+      <w:pPr>
+        <w:rPr>
+          <w:rFonts w:eastAsiaTheme="minorEastAsia"/>
+          <w:lang w:val="en-US"/>
+        </w:rPr>
+      </w:pPr>
+    </w:p>
+    <w:p>
+      <w:pPr>
+        <w:rPr>
+          <w:rFonts w:eastAsiaTheme="minorEastAsia"/>
+          <w:lang w:val="en-US"/>
+        </w:rPr>
+      </w:pPr>
+    </w:p>
+    <w:p>
+      <w:pPr>
+        <w:rPr>
+          <w:rFonts w:eastAsiaTheme="minorEastAsia"/>
+          <w:lang w:val="en-US"/>
+        </w:rPr>
+      </w:pPr>
+    </w:p>
+    <w:p>
+      <w:pPr>
+        <w:rPr>
+          <w:rFonts w:eastAsiaTheme="minorEastAsia"/>
+          <w:lang w:val="en-US"/>
+        </w:rPr>
+      </w:pPr>
+    </w:p>
+    <w:p>
+      <w:pPr>
+        <w:rPr>
+          <w:rFonts w:eastAsiaTheme="minorEastAsia"/>
+          <w:lang w:val="en-US"/>
+        </w:rPr>
+      </w:pPr>
+    </w:p>
+    <w:p>
+      <w:pPr>
+        <w:pStyle w:val="Heading1"/>
+        <w:rPr>
+          <w:rFonts w:asciiTheme="minorHAnsi" w:eastAsiaTheme="minorEastAsia" w:hAnsiTheme="minorHAnsi" w:cstheme="minorBidi"/>
+          <w:lang w:val="en-US"/>
+        </w:rPr>
+      </w:pPr>
+      <w:r>
+        <w:rPr>
+          <w:rFonts w:asciiTheme="minorHAnsi" w:eastAsiaTheme="minorEastAsia" w:hAnsiTheme="minorHAnsi" w:cstheme="minorBidi"/>
+          <w:lang w:val="en-US"/>
+        </w:rPr>
+        <w:lastRenderedPageBreak/>
+        <w:t>Section 11 – Working with Arrays</w:t>
+      </w:r>
+    </w:p>
+    <w:p>
+      <w:pPr>
+        <w:pStyle w:val="Heading2"/>
+        <w:rPr>
+          <w:rFonts w:asciiTheme="minorHAnsi" w:eastAsiaTheme="minorEastAsia" w:hAnsiTheme="minorHAnsi" w:cstheme="minorBidi"/>
+          <w:lang w:val="en-US"/>
+        </w:rPr>
+      </w:pPr>
+      <w:r>
+        <w:rPr>
+          <w:rFonts w:asciiTheme="minorHAnsi" w:eastAsiaTheme="minorEastAsia" w:hAnsiTheme="minorHAnsi" w:cstheme="minorBidi"/>
+          <w:lang w:val="en-US"/>
+        </w:rPr>
+        <w:t>Basic Array methods</w:t>
+      </w:r>
+    </w:p>
+    <w:tbl>
+      <w:tblPr>
+        <w:tblStyle w:val="TableGrid"/>
+        <w:tblW w:w="0" w:type="auto"/>
+        <w:tblLook w:val="04A0" w:firstRow="1" w:lastRow="0" w:firstColumn="1" w:lastColumn="0" w:noHBand="0" w:noVBand="1"/>
+      </w:tblPr>
+      <w:tblGrid>
+        <w:gridCol w:w="3681"/>
+        <w:gridCol w:w="5335"/>
+      </w:tblGrid>
+      <w:tr>
+        <w:tc>
+          <w:tcPr>
+            <w:tcW w:w="3681" w:type="dxa"/>
+            <w:shd w:val="clear" w:color="auto" w:fill="ED7D31" w:themeFill="accent2"/>
+          </w:tcPr>
+          <w:p>
+            <w:pPr>
+              <w:rPr>
+                <w:rFonts w:eastAsiaTheme="minorEastAsia"/>
+                <w:b/>
+                <w:bCs/>
+                <w:lang w:val="en-US"/>
+              </w:rPr>
+            </w:pPr>
+            <w:proofErr w:type="gramStart"/>
+            <w:r>
+              <w:rPr>
+                <w:rFonts w:eastAsiaTheme="minorEastAsia"/>
+                <w:b/>
+                <w:bCs/>
+                <w:lang w:val="en-US"/>
+              </w:rPr>
+              <w:t>.slice</w:t>
+            </w:r>
+            <w:proofErr w:type="gramEnd"/>
+            <w:r>
+              <w:rPr>
+                <w:rFonts w:eastAsiaTheme="minorEastAsia"/>
+                <w:b/>
+                <w:bCs/>
+                <w:lang w:val="en-US"/>
+              </w:rPr>
+              <w:t>()</w:t>
+            </w:r>
+          </w:p>
+          <w:p>
+            <w:pPr>
+              <w:rPr>
+                <w:rFonts w:eastAsiaTheme="minorEastAsia"/>
+                <w:b/>
+                <w:bCs/>
+                <w:lang w:val="en-US"/>
+              </w:rPr>
+            </w:pPr>
+            <w:proofErr w:type="gramStart"/>
+            <w:r>
+              <w:rPr>
+                <w:rFonts w:eastAsiaTheme="minorEastAsia"/>
+                <w:b/>
+                <w:bCs/>
+                <w:lang w:val="en-US"/>
+              </w:rPr>
+              <w:t>.slice</w:t>
+            </w:r>
+            <w:proofErr w:type="gramEnd"/>
+            <w:r>
+              <w:rPr>
+                <w:rFonts w:eastAsiaTheme="minorEastAsia"/>
+                <w:b/>
+                <w:bCs/>
+                <w:lang w:val="en-US"/>
+              </w:rPr>
+              <w:t>(BEGIN_INDEX)</w:t>
+            </w:r>
+          </w:p>
+          <w:p>
+            <w:pPr>
+              <w:rPr>
+                <w:rFonts w:eastAsiaTheme="minorEastAsia"/>
+                <w:b/>
+                <w:bCs/>
+                <w:lang w:val="en-US"/>
+              </w:rPr>
+            </w:pPr>
+            <w:proofErr w:type="gramStart"/>
+            <w:r>
+              <w:rPr>
+                <w:rFonts w:eastAsiaTheme="minorEastAsia"/>
+                <w:b/>
+                <w:bCs/>
+                <w:lang w:val="en-US"/>
+              </w:rPr>
+              <w:t>.slice</w:t>
+            </w:r>
+            <w:proofErr w:type="gramEnd"/>
+            <w:r>
+              <w:rPr>
+                <w:rFonts w:eastAsiaTheme="minorEastAsia"/>
+                <w:b/>
+                <w:bCs/>
+                <w:lang w:val="en-US"/>
+              </w:rPr>
+              <w:t>(BEGIN_INDEX, END_INDEX</w:t>
+            </w:r>
+            <w:r>
+              <w:rPr>
+                <w:rFonts w:eastAsiaTheme="minorEastAsia"/>
+                <w:b/>
+                <w:bCs/>
+                <w:lang w:val="en-US"/>
+              </w:rPr>
+              <w:t>)</w:t>
+            </w:r>
+          </w:p>
+        </w:tc>
+        <w:tc>
+          <w:tcPr>
+            <w:tcW w:w="5335" w:type="dxa"/>
+          </w:tcPr>
+          <w:p>
+            <w:pPr>
+              <w:rPr>
+                <w:rFonts w:eastAsiaTheme="minorEastAsia"/>
+                <w:lang w:val="en-US"/>
+              </w:rPr>
+            </w:pPr>
+            <w:r>
+              <w:rPr>
+                <w:rFonts w:eastAsiaTheme="minorEastAsia"/>
+                <w:lang w:val="en-US"/>
+              </w:rPr>
+              <w:t xml:space="preserve">Returns a shallow copy of a portion of an array from start to end (Similar to </w:t>
+            </w:r>
+            <m:oMath>
+              <m:r>
+                <w:rPr>
+                  <w:rFonts w:ascii="Cambria Math" w:eastAsiaTheme="minorEastAsia" w:hAnsi="Cambria Math"/>
+                  <w:lang w:val="en-US"/>
+                </w:rPr>
+                <m:t>String.slice(…)</m:t>
+              </m:r>
+            </m:oMath>
+            <w:r>
+              <w:rPr>
+                <w:rFonts w:eastAsiaTheme="minorEastAsia"/>
+                <w:lang w:val="en-US"/>
+              </w:rPr>
+              <w:t>)</w:t>
+            </w:r>
+          </w:p>
+          <w:p>
+            <w:pPr>
+              <w:rPr>
+                <w:rFonts w:eastAsiaTheme="minorEastAsia"/>
+                <w:lang w:val="en-US"/>
+              </w:rPr>
+            </w:pPr>
+          </w:p>
+        </w:tc>
+      </w:tr>
+      <w:tr>
+        <w:tc>
+          <w:tcPr>
+            <w:tcW w:w="3681" w:type="dxa"/>
+            <w:shd w:val="clear" w:color="auto" w:fill="ED7D31" w:themeFill="accent2"/>
+          </w:tcPr>
+          <w:p>
+            <w:pPr>
+              <w:rPr>
+                <w:rFonts w:eastAsiaTheme="minorEastAsia"/>
+                <w:b/>
+                <w:bCs/>
+                <w:lang w:val="en-US"/>
+              </w:rPr>
+            </w:pPr>
+            <w:proofErr w:type="gramStart"/>
+            <w:r>
+              <w:rPr>
+                <w:rFonts w:eastAsiaTheme="minorEastAsia"/>
+                <w:b/>
+                <w:bCs/>
+                <w:lang w:val="en-US"/>
+              </w:rPr>
+              <w:t>.splice</w:t>
+            </w:r>
+            <w:proofErr w:type="gramEnd"/>
+            <w:r>
+              <w:rPr>
+                <w:rFonts w:eastAsiaTheme="minorEastAsia"/>
+                <w:b/>
+                <w:bCs/>
+                <w:lang w:val="en-US"/>
+              </w:rPr>
+              <w:t>(</w:t>
+            </w:r>
+            <w:r>
+              <w:rPr>
+                <w:rFonts w:eastAsiaTheme="minorEastAsia"/>
+                <w:b/>
+                <w:bCs/>
+                <w:lang w:val="en-US"/>
+              </w:rPr>
+              <w:t>BEGIN_INDEX)</w:t>
+            </w:r>
+          </w:p>
+          <w:p>
+            <w:pPr>
+              <w:rPr>
+                <w:rFonts w:eastAsiaTheme="minorEastAsia"/>
+                <w:b/>
+                <w:bCs/>
+                <w:lang w:val="en-US"/>
+              </w:rPr>
+            </w:pPr>
+            <w:proofErr w:type="gramStart"/>
+            <w:r>
+              <w:rPr>
+                <w:rFonts w:eastAsiaTheme="minorEastAsia"/>
+                <w:b/>
+                <w:bCs/>
+                <w:lang w:val="en-US"/>
+              </w:rPr>
+              <w:t>.splice</w:t>
+            </w:r>
+            <w:proofErr w:type="gramEnd"/>
+            <w:r>
+              <w:rPr>
+                <w:rFonts w:eastAsiaTheme="minorEastAsia"/>
+                <w:b/>
+                <w:bCs/>
+                <w:lang w:val="en-US"/>
+              </w:rPr>
+              <w:t>(BEGIN_INDEX, DELETE_COUNT)</w:t>
+            </w:r>
+          </w:p>
+          <w:p>
+            <w:pPr>
+              <w:rPr>
+                <w:rFonts w:eastAsiaTheme="minorEastAsia"/>
+                <w:b/>
+                <w:bCs/>
+                <w:lang w:val="en-US"/>
+              </w:rPr>
+            </w:pPr>
+            <w:proofErr w:type="gramStart"/>
+            <w:r>
+              <w:rPr>
+                <w:rFonts w:eastAsiaTheme="minorEastAsia"/>
+                <w:b/>
+                <w:bCs/>
+                <w:lang w:val="en-US"/>
+              </w:rPr>
+              <w:t>.splice</w:t>
+            </w:r>
+            <w:proofErr w:type="gramEnd"/>
+            <w:r>
+              <w:rPr>
+                <w:rFonts w:eastAsiaTheme="minorEastAsia"/>
+                <w:b/>
+                <w:bCs/>
+                <w:lang w:val="en-US"/>
+              </w:rPr>
+              <w:t>(BEGIN_INDEX, DELETE_COUNT, REPLACEMENT_1, …)</w:t>
+            </w:r>
+          </w:p>
+        </w:tc>
+        <w:tc>
+          <w:tcPr>
+            <w:tcW w:w="5335" w:type="dxa"/>
+          </w:tcPr>
+          <w:p>
+            <w:pPr>
+              <w:rPr>
+                <w:rFonts w:eastAsiaTheme="minorEastAsia"/>
+                <w:lang w:val="en-US"/>
+              </w:rPr>
+            </w:pPr>
+            <w:r>
+              <w:rPr>
+                <w:rFonts w:eastAsiaTheme="minorEastAsia"/>
+                <w:lang w:val="en-US"/>
+              </w:rPr>
+              <w:t>Modify the contents of an array by removing, replacing, or inserting new elements</w:t>
+            </w:r>
+            <w:r>
+              <w:rPr>
+                <w:rFonts w:eastAsiaTheme="minorEastAsia"/>
+                <w:lang w:val="en-US"/>
+              </w:rPr>
+              <w:t xml:space="preserve"> at an index</w:t>
+            </w:r>
+            <w:r>
+              <w:rPr>
+                <w:rFonts w:eastAsiaTheme="minorEastAsia"/>
+                <w:lang w:val="en-US"/>
+              </w:rPr>
+              <w:t xml:space="preserve">. Returns the portion </w:t>
+            </w:r>
+            <w:r>
+              <w:rPr>
+                <w:rFonts w:eastAsiaTheme="minorEastAsia"/>
+                <w:lang w:val="en-US"/>
+              </w:rPr>
+              <w:t xml:space="preserve">of the array </w:t>
+            </w:r>
+            <w:r>
+              <w:rPr>
+                <w:rFonts w:eastAsiaTheme="minorEastAsia"/>
+                <w:lang w:val="en-US"/>
+              </w:rPr>
+              <w:t>that was modified.</w:t>
+            </w:r>
+          </w:p>
+          <w:p>
+            <w:pPr>
+              <w:pStyle w:val="ListParagraph"/>
+              <w:numPr>
+                <w:ilvl w:val="0"/>
+                <w:numId w:val="4"/>
+              </w:numPr>
+              <w:rPr>
+                <w:rFonts w:eastAsiaTheme="minorEastAsia"/>
+                <w:lang w:val="en-US"/>
+              </w:rPr>
+            </w:pPr>
+            <w:r>
+              <w:rPr>
+                <w:rFonts w:eastAsiaTheme="minorEastAsia"/>
+                <w:lang w:val="en-US"/>
+              </w:rPr>
+              <w:t xml:space="preserve">DELETE_COUNT === 0 </w:t>
+            </w:r>
+            <w:r>
+              <w:rPr>
+                <w:rFonts w:eastAsiaTheme="minorEastAsia"/>
+                <w:lang w:val="en-US"/>
+              </w:rPr>
+              <w:sym w:font="Wingdings" w:char="F0E0"/>
+            </w:r>
+            <w:r>
+              <w:rPr>
+                <w:rFonts w:eastAsiaTheme="minorEastAsia"/>
+                <w:lang w:val="en-US"/>
+              </w:rPr>
+              <w:t xml:space="preserve"> Inserting elements starting from BEGIN_INDEX</w:t>
+            </w:r>
+          </w:p>
+        </w:tc>
+      </w:tr>
+      <w:tr>
+        <w:tc>
+          <w:tcPr>
+            <w:tcW w:w="3681" w:type="dxa"/>
+            <w:shd w:val="clear" w:color="auto" w:fill="ED7D31" w:themeFill="accent2"/>
+          </w:tcPr>
+          <w:p>
+            <w:pPr>
+              <w:rPr>
+                <w:rFonts w:eastAsiaTheme="minorEastAsia"/>
+                <w:b/>
+                <w:bCs/>
+                <w:lang w:val="en-US"/>
+              </w:rPr>
+            </w:pPr>
+            <w:proofErr w:type="gramStart"/>
+            <w:r>
+              <w:rPr>
+                <w:rFonts w:eastAsiaTheme="minorEastAsia"/>
+                <w:b/>
+                <w:bCs/>
+                <w:lang w:val="en-US"/>
+              </w:rPr>
+              <w:t>.reverse</w:t>
+            </w:r>
+            <w:proofErr w:type="gramEnd"/>
+            <w:r>
+              <w:rPr>
+                <w:rFonts w:eastAsiaTheme="minorEastAsia"/>
+                <w:b/>
+                <w:bCs/>
+                <w:lang w:val="en-US"/>
+              </w:rPr>
+              <w:t>(</w:t>
+            </w:r>
+            <w:r>
+              <w:rPr>
+                <w:rFonts w:eastAsiaTheme="minorEastAsia"/>
+                <w:b/>
+                <w:bCs/>
+                <w:lang w:val="en-US"/>
+              </w:rPr>
+              <w:t>)</w:t>
+            </w:r>
+          </w:p>
+        </w:tc>
+        <w:tc>
+          <w:tcPr>
+            <w:tcW w:w="5335" w:type="dxa"/>
+          </w:tcPr>
+          <w:p>
+            <w:pPr>
+              <w:rPr>
+                <w:rFonts w:eastAsiaTheme="minorEastAsia"/>
+                <w:lang w:val="en-US"/>
+              </w:rPr>
+            </w:pPr>
+            <w:r>
+              <w:rPr>
+                <w:rFonts w:eastAsiaTheme="minorEastAsia"/>
+                <w:lang w:val="en-US"/>
+              </w:rPr>
+              <w:t>Modify the contests of an array by reversing the order of array elements</w:t>
+            </w:r>
+          </w:p>
+        </w:tc>
+      </w:tr>
+      <w:tr>
+        <w:tc>
+          <w:tcPr>
+            <w:tcW w:w="3681" w:type="dxa"/>
+            <w:shd w:val="clear" w:color="auto" w:fill="ED7D31" w:themeFill="accent2"/>
+          </w:tcPr>
+          <w:p>
+            <w:pPr>
+              <w:rPr>
+                <w:rFonts w:eastAsiaTheme="minorEastAsia"/>
+                <w:b/>
+                <w:bCs/>
+                <w:lang w:val="en-US"/>
+              </w:rPr>
+            </w:pPr>
+            <w:proofErr w:type="gramStart"/>
+            <w:r>
+              <w:rPr>
+                <w:rFonts w:eastAsiaTheme="minorEastAsia"/>
+                <w:b/>
+                <w:bCs/>
+                <w:lang w:val="en-US"/>
+              </w:rPr>
+              <w:t>.</w:t>
+            </w:r>
+            <w:proofErr w:type="spellStart"/>
+            <w:r>
+              <w:rPr>
+                <w:rFonts w:eastAsiaTheme="minorEastAsia"/>
+                <w:b/>
+                <w:bCs/>
+                <w:lang w:val="en-US"/>
+              </w:rPr>
+              <w:t>concat</w:t>
+            </w:r>
+            <w:proofErr w:type="spellEnd"/>
+            <w:proofErr w:type="gramEnd"/>
+            <w:r>
+              <w:rPr>
+                <w:rFonts w:eastAsiaTheme="minorEastAsia"/>
+                <w:b/>
+                <w:bCs/>
+                <w:lang w:val="en-US"/>
+              </w:rPr>
+              <w:t>(</w:t>
+            </w:r>
+            <w:r>
+              <w:rPr>
+                <w:rFonts w:eastAsiaTheme="minorEastAsia"/>
+                <w:b/>
+                <w:bCs/>
+                <w:lang w:val="en-US"/>
+              </w:rPr>
+              <w:t>OTHER_</w:t>
+            </w:r>
+            <w:r>
+              <w:rPr>
+                <w:rFonts w:eastAsiaTheme="minorEastAsia"/>
+                <w:b/>
+                <w:bCs/>
+                <w:lang w:val="en-US"/>
+              </w:rPr>
+              <w:t>ARR_1, …)</w:t>
+            </w:r>
+          </w:p>
+        </w:tc>
+        <w:tc>
+          <w:tcPr>
+            <w:tcW w:w="5335" w:type="dxa"/>
+          </w:tcPr>
+          <w:p>
+            <w:pPr>
+              <w:rPr>
+                <w:rFonts w:eastAsiaTheme="minorEastAsia"/>
+                <w:lang w:val="en-US"/>
+              </w:rPr>
+            </w:pPr>
+            <w:r>
+              <w:rPr>
+                <w:rFonts w:eastAsiaTheme="minorEastAsia"/>
+                <w:lang w:val="en-US"/>
+              </w:rPr>
+              <w:t>Returns an array that is a merge of 2 or more arrays</w:t>
+            </w:r>
+          </w:p>
+          <w:p>
+            <w:pPr>
+              <w:pStyle w:val="ListParagraph"/>
+              <w:numPr>
+                <w:ilvl w:val="0"/>
+                <w:numId w:val="4"/>
+              </w:numPr>
+              <w:rPr>
+                <w:rFonts w:eastAsiaTheme="minorEastAsia"/>
+                <w:lang w:val="en-US"/>
+              </w:rPr>
+            </w:pPr>
+            <w:r>
+              <w:rPr>
+                <w:rFonts w:eastAsiaTheme="minorEastAsia"/>
+                <w:lang w:val="en-US"/>
+              </w:rPr>
+              <w:t>Elements in the new array are all shallow copies</w:t>
+            </w:r>
+          </w:p>
+        </w:tc>
+      </w:tr>
+      <w:tr>
+        <w:tc>
+          <w:tcPr>
+            <w:tcW w:w="3681" w:type="dxa"/>
+            <w:shd w:val="clear" w:color="auto" w:fill="ED7D31" w:themeFill="accent2"/>
+          </w:tcPr>
+          <w:p>
+            <w:pPr>
+              <w:rPr>
+                <w:rFonts w:eastAsiaTheme="minorEastAsia"/>
+                <w:b/>
+                <w:bCs/>
+                <w:lang w:val="en-US"/>
+              </w:rPr>
+            </w:pPr>
+            <w:r>
+              <w:rPr>
+                <w:rFonts w:eastAsiaTheme="minorEastAsia"/>
+                <w:b/>
+                <w:bCs/>
+                <w:lang w:val="en-US"/>
+              </w:rPr>
+              <w:t>.</w:t>
+            </w:r>
+            <w:proofErr w:type="gramStart"/>
+            <w:r>
+              <w:rPr>
+                <w:rFonts w:eastAsiaTheme="minorEastAsia"/>
+                <w:b/>
+                <w:bCs/>
+                <w:lang w:val="en-US"/>
+              </w:rPr>
+              <w:t>at(</w:t>
+            </w:r>
+            <w:proofErr w:type="gramEnd"/>
+            <w:r>
+              <w:rPr>
+                <w:rFonts w:eastAsiaTheme="minorEastAsia"/>
+                <w:b/>
+                <w:bCs/>
+                <w:lang w:val="en-US"/>
+              </w:rPr>
+              <w:t>INDEX)</w:t>
+            </w:r>
+          </w:p>
+        </w:tc>
+        <w:tc>
+          <w:tcPr>
+            <w:tcW w:w="5335" w:type="dxa"/>
+          </w:tcPr>
+          <w:p>
+            <w:pPr>
+              <w:rPr>
+                <w:rFonts w:eastAsiaTheme="minorEastAsia"/>
+                <w:lang w:val="en-US"/>
+              </w:rPr>
+            </w:pPr>
+            <w:proofErr w:type="gramStart"/>
+            <w:r>
+              <w:rPr>
+                <w:rFonts w:eastAsiaTheme="minorEastAsia"/>
+                <w:lang w:val="en-US"/>
+              </w:rPr>
+              <w:t>Similar to</w:t>
+            </w:r>
+            <w:proofErr w:type="gramEnd"/>
+            <w:r>
+              <w:rPr>
+                <w:rFonts w:eastAsiaTheme="minorEastAsia"/>
+                <w:lang w:val="en-US"/>
+              </w:rPr>
+              <w:t xml:space="preserve"> [] notation of accessing element via index but can use negative index to iterate from right to left</w:t>
+            </w:r>
+          </w:p>
+        </w:tc>
+      </w:tr>
+      <w:tr>
+        <w:tc>
+          <w:tcPr>
+            <w:tcW w:w="3681" w:type="dxa"/>
+            <w:shd w:val="clear" w:color="auto" w:fill="ED7D31" w:themeFill="accent2"/>
+          </w:tcPr>
+          <w:p>
+            <w:pPr>
+              <w:rPr>
+                <w:rFonts w:eastAsiaTheme="minorEastAsia"/>
+                <w:b/>
+                <w:bCs/>
+                <w:lang w:val="en-US"/>
+              </w:rPr>
+            </w:pPr>
+            <w:proofErr w:type="gramStart"/>
+            <w:r>
+              <w:rPr>
+                <w:rFonts w:eastAsiaTheme="minorEastAsia"/>
+                <w:b/>
+                <w:bCs/>
+                <w:lang w:val="en-US"/>
+              </w:rPr>
+              <w:t>.</w:t>
+            </w:r>
+            <w:proofErr w:type="spellStart"/>
+            <w:r>
+              <w:rPr>
+                <w:rFonts w:eastAsiaTheme="minorEastAsia"/>
+                <w:b/>
+                <w:bCs/>
+                <w:lang w:val="en-US"/>
+              </w:rPr>
+              <w:t>forEach</w:t>
+            </w:r>
+            <w:proofErr w:type="spellEnd"/>
+            <w:proofErr w:type="gramEnd"/>
+            <w:r>
+              <w:rPr>
+                <w:rFonts w:eastAsiaTheme="minorEastAsia"/>
+                <w:b/>
+                <w:bCs/>
+                <w:lang w:val="en-US"/>
+              </w:rPr>
+              <w:t>(</w:t>
+            </w:r>
+            <w:r>
+              <w:rPr>
+                <w:rFonts w:eastAsiaTheme="minorEastAsia"/>
+                <w:b/>
+                <w:bCs/>
+                <w:lang w:val="en-US"/>
+              </w:rPr>
+              <w:t>element =&gt; {…})</w:t>
+            </w:r>
+          </w:p>
+        </w:tc>
+        <w:tc>
+          <w:tcPr>
+            <w:tcW w:w="5335" w:type="dxa"/>
+          </w:tcPr>
+          <w:p>
+            <w:pPr>
+              <w:rPr>
+                <w:rFonts w:eastAsiaTheme="minorEastAsia"/>
+                <w:lang w:val="en-US"/>
+              </w:rPr>
+            </w:pPr>
+            <w:r>
+              <w:rPr>
+                <w:rFonts w:eastAsiaTheme="minorEastAsia"/>
+                <w:lang w:val="en-US"/>
+              </w:rPr>
+              <w:t>Run a function using each element in the array</w:t>
+            </w:r>
+          </w:p>
+        </w:tc>
+      </w:tr>
+    </w:tbl>
+    <w:p>
+      <w:pPr>
+        <w:rPr>
+          <w:rFonts w:eastAsiaTheme="minorEastAsia"/>
+          <w:lang w:val="en-US"/>
+        </w:rPr>
+      </w:pPr>
+    </w:p>
+    <w:p>
+      <w:pPr>
+        <w:pStyle w:val="Heading2"/>
+        <w:rPr>
+          <w:rFonts w:asciiTheme="minorHAnsi" w:eastAsiaTheme="minorEastAsia" w:hAnsiTheme="minorHAnsi" w:cstheme="minorBidi"/>
+          <w:lang w:val="en-US"/>
+        </w:rPr>
+      </w:pPr>
+      <w:r>
+        <w:rPr>
+          <w:rFonts w:asciiTheme="minorHAnsi" w:eastAsiaTheme="minorEastAsia" w:hAnsiTheme="minorHAnsi" w:cstheme="minorBidi"/>
+          <w:lang w:val="en-US"/>
+        </w:rPr>
+        <w:t>Map, Filter, and Reduce</w:t>
+      </w:r>
+    </w:p>
+    <w:p>
+      <w:pPr>
+        <w:rPr>
+          <w:lang w:val="en-US"/>
+        </w:rPr>
+      </w:pPr>
+      <w:r>
+        <w:rPr>
+          <w:lang w:val="en-US"/>
+        </w:rPr>
+        <w:t>Note. Parameters in the callback function is optional</w:t>
+      </w:r>
+    </w:p>
+    <w:tbl>
+      <w:tblPr>
+        <w:tblStyle w:val="TableGrid"/>
+        <w:tblW w:w="0" w:type="auto"/>
+        <w:tblLook w:val="04A0" w:firstRow="1" w:lastRow="0" w:firstColumn="1" w:lastColumn="0" w:noHBand="0" w:noVBand="1"/>
+      </w:tblPr>
+      <w:tblGrid>
+        <w:gridCol w:w="3823"/>
+        <w:gridCol w:w="5193"/>
+      </w:tblGrid>
+      <w:tr>
+        <w:tc>
+          <w:tcPr>
+            <w:tcW w:w="3823" w:type="dxa"/>
+            <w:shd w:val="clear" w:color="auto" w:fill="ED7D31" w:themeFill="accent2"/>
+          </w:tcPr>
+          <w:p>
+            <w:pPr>
+              <w:rPr>
+                <w:rFonts w:eastAsiaTheme="minorEastAsia"/>
+                <w:b/>
+                <w:bCs/>
+                <w:lang w:val="en-US"/>
+              </w:rPr>
+            </w:pPr>
+            <w:proofErr w:type="gramStart"/>
+            <w:r>
+              <w:rPr>
+                <w:rFonts w:eastAsiaTheme="minorEastAsia"/>
+                <w:b/>
+                <w:bCs/>
+                <w:lang w:val="en-US"/>
+              </w:rPr>
+              <w:t>.map</w:t>
+            </w:r>
+            <w:proofErr w:type="gramEnd"/>
+            <w:r>
+              <w:rPr>
+                <w:rFonts w:eastAsiaTheme="minorEastAsia"/>
+                <w:b/>
+                <w:bCs/>
+                <w:lang w:val="en-US"/>
+              </w:rPr>
+              <w:t>((ELEMENT, INDEX, ARRAY) =&gt; {…})</w:t>
+            </w:r>
+          </w:p>
+        </w:tc>
+        <w:tc>
+          <w:tcPr>
+            <w:tcW w:w="5193" w:type="dxa"/>
+          </w:tcPr>
+          <w:p>
+            <w:pPr>
+              <w:rPr>
+                <w:rFonts w:eastAsiaTheme="minorEastAsia"/>
+                <w:lang w:val="en-US"/>
+              </w:rPr>
+            </w:pPr>
+            <w:r>
+              <w:rPr>
+                <w:rFonts w:eastAsiaTheme="minorEastAsia"/>
+                <w:lang w:val="en-US"/>
+              </w:rPr>
+              <w:t>Returns a new array containing the results of applying a function on all original array elements</w:t>
+            </w:r>
+          </w:p>
+        </w:tc>
+      </w:tr>
+      <w:tr>
+        <w:tc>
+          <w:tcPr>
+            <w:tcW w:w="3823" w:type="dxa"/>
+            <w:shd w:val="clear" w:color="auto" w:fill="ED7D31" w:themeFill="accent2"/>
+          </w:tcPr>
+          <w:p>
+            <w:pPr>
+              <w:rPr>
+                <w:rFonts w:eastAsiaTheme="minorEastAsia"/>
+                <w:b/>
+                <w:bCs/>
+                <w:lang w:val="en-US"/>
+              </w:rPr>
+            </w:pPr>
+            <w:proofErr w:type="gramStart"/>
+            <w:r>
+              <w:rPr>
+                <w:rFonts w:eastAsiaTheme="minorEastAsia"/>
+                <w:b/>
+                <w:bCs/>
+                <w:lang w:val="en-US"/>
+              </w:rPr>
+              <w:t>.filter</w:t>
+            </w:r>
+            <w:proofErr w:type="gramEnd"/>
+            <w:r>
+              <w:rPr>
+                <w:rFonts w:eastAsiaTheme="minorEastAsia"/>
+                <w:b/>
+                <w:bCs/>
+                <w:lang w:val="en-US"/>
+              </w:rPr>
+              <w:t>((ELEMENT, INDEX, ARRAY) =&gt; {…})</w:t>
+            </w:r>
+          </w:p>
+        </w:tc>
+        <w:tc>
+          <w:tcPr>
+            <w:tcW w:w="5193" w:type="dxa"/>
+          </w:tcPr>
+          <w:p>
+            <w:pPr>
+              <w:rPr>
+                <w:rFonts w:eastAsiaTheme="minorEastAsia"/>
+                <w:lang w:val="en-US"/>
+              </w:rPr>
+            </w:pPr>
+            <w:r>
+              <w:rPr>
+                <w:rFonts w:eastAsiaTheme="minorEastAsia"/>
+                <w:lang w:val="en-US"/>
+              </w:rPr>
+              <w:t xml:space="preserve">Returns a new array containing the elements that passed a </w:t>
+            </w:r>
+            <w:r>
+              <w:rPr>
+                <w:rFonts w:eastAsiaTheme="minorEastAsia"/>
+                <w:lang w:val="en-US"/>
+              </w:rPr>
+              <w:t>specified</w:t>
+            </w:r>
+            <w:r>
+              <w:rPr>
+                <w:rFonts w:eastAsiaTheme="minorEastAsia"/>
+                <w:lang w:val="en-US"/>
+              </w:rPr>
+              <w:t xml:space="preserve"> test function</w:t>
+            </w:r>
+          </w:p>
+        </w:tc>
+      </w:tr>
+      <w:tr>
+        <w:tc>
+          <w:tcPr>
+            <w:tcW w:w="3823" w:type="dxa"/>
+            <w:shd w:val="clear" w:color="auto" w:fill="ED7D31" w:themeFill="accent2"/>
+          </w:tcPr>
+          <w:p>
+            <w:pPr>
+              <w:rPr>
+                <w:rFonts w:eastAsiaTheme="minorEastAsia"/>
+                <w:b/>
+                <w:bCs/>
+                <w:lang w:val="en-US"/>
+              </w:rPr>
+            </w:pPr>
+            <w:proofErr w:type="gramStart"/>
+            <w:r>
+              <w:rPr>
+                <w:rFonts w:eastAsiaTheme="minorEastAsia"/>
+                <w:b/>
+                <w:bCs/>
+                <w:lang w:val="en-US"/>
+              </w:rPr>
+              <w:t>.reduce</w:t>
+            </w:r>
+            <w:proofErr w:type="gramEnd"/>
+            <w:r>
+              <w:rPr>
+                <w:rFonts w:eastAsiaTheme="minorEastAsia"/>
+                <w:b/>
+                <w:bCs/>
+                <w:lang w:val="en-US"/>
+              </w:rPr>
+              <w:t>((ACCUMULATED, ELEMENT, INDEX, ARRAY) =&gt; {…})</w:t>
+            </w:r>
+          </w:p>
+        </w:tc>
+        <w:tc>
+          <w:tcPr>
+            <w:tcW w:w="5193" w:type="dxa"/>
+          </w:tcPr>
+          <w:p>
+            <w:pPr>
+              <w:rPr>
+                <w:rFonts w:eastAsiaTheme="minorEastAsia"/>
+                <w:lang w:val="en-US"/>
+              </w:rPr>
+            </w:pPr>
+            <w:r>
+              <w:rPr>
+                <w:rFonts w:eastAsiaTheme="minorEastAsia"/>
+                <w:lang w:val="en-US"/>
+              </w:rPr>
+              <w:t xml:space="preserve">Reduces all array elements down to 1 value through </w:t>
+            </w:r>
+            <w:r>
+              <w:rPr>
+                <w:rFonts w:eastAsiaTheme="minorEastAsia"/>
+                <w:lang w:val="en-US"/>
+              </w:rPr>
+              <w:t>a</w:t>
+            </w:r>
+            <w:r>
+              <w:rPr>
+                <w:rFonts w:eastAsiaTheme="minorEastAsia"/>
+                <w:lang w:val="en-US"/>
+              </w:rPr>
+              <w:t xml:space="preserve"> callback </w:t>
+            </w:r>
+            <w:r>
+              <w:rPr>
+                <w:rFonts w:eastAsiaTheme="minorEastAsia"/>
+                <w:lang w:val="en-US"/>
+              </w:rPr>
+              <w:t xml:space="preserve">function </w:t>
+            </w:r>
+            <w:r>
+              <w:rPr>
+                <w:rFonts w:eastAsiaTheme="minorEastAsia"/>
+                <w:lang w:val="en-US"/>
+              </w:rPr>
+              <w:t xml:space="preserve">and an initial </w:t>
+            </w:r>
+            <w:r>
+              <w:rPr>
+                <w:rFonts w:eastAsiaTheme="minorEastAsia"/>
+                <w:lang w:val="en-US"/>
+              </w:rPr>
+              <w:t>value</w:t>
+            </w:r>
+          </w:p>
+        </w:tc>
+      </w:tr>
+    </w:tbl>
+    <w:p>
+      <w:pPr>
+        <w:rPr>
+          <w:lang w:val="en-US"/>
+          <w:oMath/>
         </w:rPr>
       </w:pPr>
     </w:p>

</xml_diff>